<commit_message>
added code smells and patterns
</commit_message>
<xml_diff>
--- a/Project/Phase 1/Sprint1/Francisco_1/code_smells_Francisco.docx
+++ b/Project/Phase 1/Sprint1/Francisco_1/code_smells_Francisco.docx
@@ -2,6 +2,1040 @@
 <file path=word/document.xml><?xml version="1.0" encoding="utf-8"?>
 <w:document xmlns:wpc="http://schemas.microsoft.com/office/word/2010/wordprocessingCanvas" xmlns:cx="http://schemas.microsoft.com/office/drawing/2014/chartex" xmlns:cx1="http://schemas.microsoft.com/office/drawing/2015/9/8/chartex" xmlns:cx2="http://schemas.microsoft.com/office/drawing/2015/10/21/chartex" xmlns:cx3="http://schemas.microsoft.com/office/drawing/2016/5/9/chartex" xmlns:cx4="http://schemas.microsoft.com/office/drawing/2016/5/10/chartex" xmlns:cx5="http://schemas.microsoft.com/office/drawing/2016/5/11/chartex" xmlns:cx6="http://schemas.microsoft.com/office/drawing/2016/5/12/chartex" xmlns:cx7="http://schemas.microsoft.com/office/drawing/2016/5/13/chartex" xmlns:cx8="http://schemas.microsoft.com/office/drawing/2016/5/14/chartex" xmlns:mc="http://schemas.openxmlformats.org/markup-compatibility/2006" xmlns:aink="http://schemas.microsoft.com/office/drawing/2016/ink" xmlns:am3d="http://schemas.microsoft.com/office/drawing/2017/model3d" xmlns:o="urn:schemas-microsoft-com:office:office" xmlns:oel="http://schemas.microsoft.com/office/2019/extlst" xmlns:r="http://schemas.openxmlformats.org/officeDocument/2006/relationships" xmlns:m="http://schemas.openxmlformats.org/officeDocument/2006/math" xmlns:v="urn:schemas-microsoft-com:vml" xmlns:wp14="http://schemas.microsoft.com/office/word/2010/wordprocessingDrawing" xmlns:wp="http://schemas.openxmlformats.org/drawingml/2006/wordprocessingDrawing" xmlns:w10="urn:schemas-microsoft-com:office:word" xmlns:w="http://schemas.openxmlformats.org/wordprocessingml/2006/main" xmlns:w14="http://schemas.microsoft.com/office/word/2010/wordml" xmlns:w15="http://schemas.microsoft.com/office/word/2012/wordml" xmlns:w16cex="http://schemas.microsoft.com/office/word/2018/wordml/cex" xmlns:w16cid="http://schemas.microsoft.com/office/word/2016/wordml/cid" xmlns:w16="http://schemas.microsoft.com/office/word/2018/wordml" xmlns:w16sdtdh="http://schemas.microsoft.com/office/word/2020/wordml/sdtdatahash" xmlns:w16se="http://schemas.microsoft.com/office/word/2015/wordml/symex" xmlns:wpg="http://schemas.microsoft.com/office/word/2010/wordprocessingGroup" xmlns:wpi="http://schemas.microsoft.com/office/word/2010/wordprocessingInk" xmlns:wne="http://schemas.microsoft.com/office/word/2006/wordml" xmlns:wps="http://schemas.microsoft.com/office/word/2010/wordprocessingShape" mc:Ignorable="w14 w15 w16se w16cid w16 w16cex w16sdtdh wp14">
   <w:body>
+    <w:p>
+      <w:pPr>
+        <w:spacing w:after="0" w:line="240" w:lineRule="auto"/>
+        <w:jc w:val="both"/>
+        <w:rPr>
+          <w:rFonts w:ascii="Times New Roman" w:eastAsia="Times New Roman" w:hAnsi="Times New Roman" w:cs="Times New Roman"/>
+          <w:kern w:val="0"/>
+          <w:sz w:val="24"/>
+          <w:szCs w:val="24"/>
+          <w:lang w:val="en-GB" w:eastAsia="en-GB"/>
+          <w14:ligatures w14:val="none"/>
+        </w:rPr>
+      </w:pPr>
+      <w:r>
+        <w:rPr>
+          <w:rFonts w:ascii="Arial" w:eastAsia="Times New Roman" w:hAnsi="Arial" w:cs="Arial"/>
+          <w:b/>
+          <w:bCs/>
+          <w:color w:val="000000"/>
+          <w:kern w:val="0"/>
+          <w:sz w:val="28"/>
+          <w:szCs w:val="28"/>
+          <w:lang w:val="en-GB" w:eastAsia="en-GB"/>
+          <w14:ligatures w14:val="none"/>
+        </w:rPr>
+        <w:t>DeadCode</w:t>
+      </w:r>
+    </w:p>
+    <w:p>
+      <w:pPr>
+        <w:spacing w:after="0" w:line="240" w:lineRule="auto"/>
+        <w:rPr>
+          <w:rFonts w:ascii="Times New Roman" w:eastAsia="Times New Roman" w:hAnsi="Times New Roman" w:cs="Times New Roman"/>
+          <w:kern w:val="0"/>
+          <w:sz w:val="24"/>
+          <w:szCs w:val="24"/>
+          <w:lang w:val="en-GB" w:eastAsia="en-GB"/>
+          <w14:ligatures w14:val="none"/>
+        </w:rPr>
+      </w:pPr>
+    </w:p>
+    <w:p>
+      <w:pPr>
+        <w:spacing w:after="0" w:line="240" w:lineRule="auto"/>
+        <w:jc w:val="both"/>
+        <w:rPr>
+          <w:rFonts w:ascii="Times New Roman" w:eastAsia="Times New Roman" w:hAnsi="Times New Roman" w:cs="Times New Roman"/>
+          <w:kern w:val="0"/>
+          <w:sz w:val="24"/>
+          <w:szCs w:val="24"/>
+          <w:lang w:val="en-GB" w:eastAsia="en-GB"/>
+          <w14:ligatures w14:val="none"/>
+        </w:rPr>
+      </w:pPr>
+      <w:r>
+        <w:rPr>
+          <w:rFonts w:ascii="Courier New" w:eastAsia="Times New Roman" w:hAnsi="Courier New" w:cs="Courier New"/>
+          <w:noProof/>
+          <w:color w:val="000000"/>
+          <w:kern w:val="0"/>
+          <w:bdr w:val="none" w:sz="0" w:space="0" w:color="auto" w:frame="1"/>
+          <w:lang w:val="en-GB" w:eastAsia="en-GB"/>
+        </w:rPr>
+        <w:drawing>
+          <wp:inline distT="0" distB="0" distL="0" distR="0" wp14:anchorId="64AE86A7" wp14:editId="53D797D7">
+            <wp:extent cx="5400040" cy="1390650"/>
+            <wp:effectExtent l="0" t="0" r="0" b="0"/>
+            <wp:docPr id="4" name="Imagem 4" descr="Uma imagem com texto&#10;&#10;Descrição gerada automaticamente"/>
+            <wp:cNvGraphicFramePr>
+              <a:graphicFrameLocks xmlns:a="http://schemas.openxmlformats.org/drawingml/2006/main" noChangeAspect="1"/>
+            </wp:cNvGraphicFramePr>
+            <a:graphic xmlns:a="http://schemas.openxmlformats.org/drawingml/2006/main">
+              <a:graphicData uri="http://schemas.openxmlformats.org/drawingml/2006/picture">
+                <pic:pic xmlns:pic="http://schemas.openxmlformats.org/drawingml/2006/picture">
+                  <pic:nvPicPr>
+                    <pic:cNvPr id="0" name="Imagem 6" descr="Uma imagem com texto&#10;&#10;Descrição gerada automaticamente"/>
+                    <pic:cNvPicPr>
+                      <a:picLocks noChangeAspect="1" noChangeArrowheads="1"/>
+                    </pic:cNvPicPr>
+                  </pic:nvPicPr>
+                  <pic:blipFill>
+                    <a:blip r:embed="rId4">
+                      <a:extLst>
+                        <a:ext uri="{28A0092B-C50C-407E-A947-70E740481C1C}">
+                          <a14:useLocalDpi xmlns:a14="http://schemas.microsoft.com/office/drawing/2010/main" val="0"/>
+                        </a:ext>
+                      </a:extLst>
+                    </a:blip>
+                    <a:srcRect/>
+                    <a:stretch>
+                      <a:fillRect/>
+                    </a:stretch>
+                  </pic:blipFill>
+                  <pic:spPr bwMode="auto">
+                    <a:xfrm>
+                      <a:off x="0" y="0"/>
+                      <a:ext cx="5400040" cy="1390650"/>
+                    </a:xfrm>
+                    <a:prstGeom prst="rect">
+                      <a:avLst/>
+                    </a:prstGeom>
+                    <a:noFill/>
+                    <a:ln>
+                      <a:noFill/>
+                    </a:ln>
+                  </pic:spPr>
+                </pic:pic>
+              </a:graphicData>
+            </a:graphic>
+          </wp:inline>
+        </w:drawing>
+      </w:r>
+    </w:p>
+    <w:p>
+      <w:pPr>
+        <w:spacing w:after="0" w:line="240" w:lineRule="auto"/>
+        <w:rPr>
+          <w:rFonts w:ascii="Times New Roman" w:eastAsia="Times New Roman" w:hAnsi="Times New Roman" w:cs="Times New Roman"/>
+          <w:kern w:val="0"/>
+          <w:sz w:val="24"/>
+          <w:szCs w:val="24"/>
+          <w:lang w:val="en-GB" w:eastAsia="en-GB"/>
+          <w14:ligatures w14:val="none"/>
+        </w:rPr>
+      </w:pPr>
+    </w:p>
+    <w:p>
+      <w:pPr>
+        <w:spacing w:after="0" w:line="240" w:lineRule="auto"/>
+        <w:jc w:val="both"/>
+        <w:rPr>
+          <w:rFonts w:ascii="Times New Roman" w:eastAsia="Times New Roman" w:hAnsi="Times New Roman" w:cs="Times New Roman"/>
+          <w:kern w:val="0"/>
+          <w:sz w:val="24"/>
+          <w:szCs w:val="24"/>
+          <w:lang w:eastAsia="en-GB"/>
+          <w14:ligatures w14:val="none"/>
+        </w:rPr>
+      </w:pPr>
+      <w:r>
+        <w:rPr>
+          <w:rFonts w:ascii="Courier New" w:eastAsia="Times New Roman" w:hAnsi="Courier New" w:cs="Courier New"/>
+          <w:b/>
+          <w:bCs/>
+          <w:color w:val="000000"/>
+          <w:kern w:val="0"/>
+          <w:lang w:eastAsia="en-GB"/>
+          <w14:ligatures w14:val="none"/>
+        </w:rPr>
+        <w:t>Ficheiro:</w:t>
+      </w:r>
+      <w:r>
+        <w:rPr>
+          <w:rFonts w:ascii="Courier New" w:eastAsia="Times New Roman" w:hAnsi="Courier New" w:cs="Courier New"/>
+          <w:color w:val="000000"/>
+          <w:kern w:val="0"/>
+          <w:shd w:val="clear" w:color="auto" w:fill="FFFFFF"/>
+          <w:lang w:eastAsia="en-GB"/>
+          <w14:ligatures w14:val="none"/>
+        </w:rPr>
+        <w:t>ganttproject/src/main/java/net/sourceforge/ganttproject/filter/GanttXMLFileFilter.java</w:t>
+      </w:r>
+    </w:p>
+    <w:p>
+      <w:pPr>
+        <w:spacing w:after="0" w:line="240" w:lineRule="auto"/>
+        <w:jc w:val="both"/>
+        <w:rPr>
+          <w:rFonts w:ascii="Times New Roman" w:eastAsia="Times New Roman" w:hAnsi="Times New Roman" w:cs="Times New Roman"/>
+          <w:kern w:val="0"/>
+          <w:sz w:val="24"/>
+          <w:szCs w:val="24"/>
+          <w:lang w:eastAsia="en-GB"/>
+          <w14:ligatures w14:val="none"/>
+        </w:rPr>
+      </w:pPr>
+      <w:r>
+        <w:rPr>
+          <w:rFonts w:ascii="Courier New" w:eastAsia="Times New Roman" w:hAnsi="Courier New" w:cs="Courier New"/>
+          <w:b/>
+          <w:bCs/>
+          <w:color w:val="000000"/>
+          <w:kern w:val="0"/>
+          <w:lang w:eastAsia="en-GB"/>
+          <w14:ligatures w14:val="none"/>
+        </w:rPr>
+        <w:t xml:space="preserve">Texto: </w:t>
+      </w:r>
+      <w:r>
+        <w:rPr>
+          <w:rFonts w:ascii="Courier New" w:eastAsia="Times New Roman" w:hAnsi="Courier New" w:cs="Courier New"/>
+          <w:color w:val="000000"/>
+          <w:kern w:val="0"/>
+          <w:lang w:eastAsia="en-GB"/>
+          <w14:ligatures w14:val="none"/>
+        </w:rPr>
+        <w:t>A c</w:t>
+      </w:r>
+      <w:r>
+        <w:rPr>
+          <w:rFonts w:ascii="Courier New" w:eastAsia="Times New Roman" w:hAnsi="Courier New" w:cs="Courier New"/>
+          <w:color w:val="000000"/>
+          <w:kern w:val="0"/>
+          <w:shd w:val="clear" w:color="auto" w:fill="FFFFFF"/>
+          <w:lang w:eastAsia="en-GB"/>
+          <w14:ligatures w14:val="none"/>
+        </w:rPr>
+        <w:t>lasse GanttXMLFileFilter nunca é usada</w:t>
+      </w:r>
+    </w:p>
+    <w:p>
+      <w:pPr>
+        <w:rPr>
+          <w:rFonts w:ascii="Courier New" w:eastAsia="Times New Roman" w:hAnsi="Courier New" w:cs="Courier New"/>
+          <w:color w:val="000000"/>
+          <w:kern w:val="0"/>
+          <w:lang w:eastAsia="en-GB"/>
+          <w14:ligatures w14:val="none"/>
+        </w:rPr>
+      </w:pPr>
+      <w:r>
+        <w:rPr>
+          <w:rFonts w:ascii="Courier New" w:eastAsia="Times New Roman" w:hAnsi="Courier New" w:cs="Courier New"/>
+          <w:b/>
+          <w:bCs/>
+          <w:color w:val="000000"/>
+          <w:kern w:val="0"/>
+          <w:lang w:eastAsia="en-GB"/>
+          <w14:ligatures w14:val="none"/>
+        </w:rPr>
+        <w:t>Solução:</w:t>
+      </w:r>
+      <w:r>
+        <w:rPr>
+          <w:rFonts w:ascii="Courier New" w:eastAsia="Times New Roman" w:hAnsi="Courier New" w:cs="Courier New"/>
+          <w:color w:val="000000"/>
+          <w:kern w:val="0"/>
+          <w:lang w:eastAsia="en-GB"/>
+          <w14:ligatures w14:val="none"/>
+        </w:rPr>
+        <w:t xml:space="preserve"> Apagar a classe já que nunca é utilizada.</w:t>
+      </w:r>
+    </w:p>
+    <w:p>
+      <w:pPr>
+        <w:spacing w:before="360" w:after="120" w:line="240" w:lineRule="auto"/>
+        <w:outlineLvl w:val="1"/>
+        <w:rPr>
+          <w:rFonts w:ascii="Arial" w:eastAsia="Times New Roman" w:hAnsi="Arial" w:cs="Arial"/>
+          <w:b/>
+          <w:bCs/>
+          <w:color w:val="000000"/>
+          <w:kern w:val="0"/>
+          <w:sz w:val="28"/>
+          <w:szCs w:val="28"/>
+          <w:lang w:val="en-GB" w:eastAsia="en-GB"/>
+          <w14:ligatures w14:val="none"/>
+        </w:rPr>
+      </w:pPr>
+    </w:p>
+    <w:p>
+      <w:pPr>
+        <w:spacing w:before="360" w:after="120" w:line="240" w:lineRule="auto"/>
+        <w:outlineLvl w:val="1"/>
+        <w:rPr>
+          <w:rFonts w:ascii="Arial" w:eastAsia="Times New Roman" w:hAnsi="Arial" w:cs="Arial"/>
+          <w:b/>
+          <w:bCs/>
+          <w:color w:val="000000"/>
+          <w:kern w:val="0"/>
+          <w:sz w:val="28"/>
+          <w:szCs w:val="28"/>
+          <w:lang w:val="en-GB" w:eastAsia="en-GB"/>
+          <w14:ligatures w14:val="none"/>
+        </w:rPr>
+      </w:pPr>
+    </w:p>
+    <w:p>
+      <w:pPr>
+        <w:spacing w:before="360" w:after="120" w:line="240" w:lineRule="auto"/>
+        <w:outlineLvl w:val="1"/>
+        <w:rPr>
+          <w:rFonts w:ascii="Arial" w:eastAsia="Times New Roman" w:hAnsi="Arial" w:cs="Arial"/>
+          <w:b/>
+          <w:bCs/>
+          <w:color w:val="000000"/>
+          <w:kern w:val="0"/>
+          <w:sz w:val="28"/>
+          <w:szCs w:val="28"/>
+          <w:lang w:val="en-GB" w:eastAsia="en-GB"/>
+          <w14:ligatures w14:val="none"/>
+        </w:rPr>
+      </w:pPr>
+    </w:p>
+    <w:p>
+      <w:pPr>
+        <w:spacing w:before="360" w:after="120" w:line="240" w:lineRule="auto"/>
+        <w:outlineLvl w:val="1"/>
+        <w:rPr>
+          <w:rFonts w:ascii="Arial" w:eastAsia="Times New Roman" w:hAnsi="Arial" w:cs="Arial"/>
+          <w:b/>
+          <w:bCs/>
+          <w:color w:val="000000"/>
+          <w:kern w:val="0"/>
+          <w:sz w:val="28"/>
+          <w:szCs w:val="28"/>
+          <w:lang w:val="en-GB" w:eastAsia="en-GB"/>
+          <w14:ligatures w14:val="none"/>
+        </w:rPr>
+      </w:pPr>
+    </w:p>
+    <w:p>
+      <w:pPr>
+        <w:spacing w:before="360" w:after="120" w:line="240" w:lineRule="auto"/>
+        <w:outlineLvl w:val="1"/>
+        <w:rPr>
+          <w:rFonts w:ascii="Arial" w:eastAsia="Times New Roman" w:hAnsi="Arial" w:cs="Arial"/>
+          <w:b/>
+          <w:bCs/>
+          <w:color w:val="000000"/>
+          <w:kern w:val="0"/>
+          <w:sz w:val="28"/>
+          <w:szCs w:val="28"/>
+          <w:lang w:val="en-GB" w:eastAsia="en-GB"/>
+          <w14:ligatures w14:val="none"/>
+        </w:rPr>
+      </w:pPr>
+    </w:p>
+    <w:p>
+      <w:pPr>
+        <w:spacing w:before="360" w:after="120" w:line="240" w:lineRule="auto"/>
+        <w:outlineLvl w:val="1"/>
+        <w:rPr>
+          <w:rFonts w:ascii="Arial" w:eastAsia="Times New Roman" w:hAnsi="Arial" w:cs="Arial"/>
+          <w:b/>
+          <w:bCs/>
+          <w:color w:val="000000"/>
+          <w:kern w:val="0"/>
+          <w:sz w:val="28"/>
+          <w:szCs w:val="28"/>
+          <w:lang w:val="en-GB" w:eastAsia="en-GB"/>
+          <w14:ligatures w14:val="none"/>
+        </w:rPr>
+      </w:pPr>
+    </w:p>
+    <w:p>
+      <w:pPr>
+        <w:spacing w:before="360" w:after="120" w:line="240" w:lineRule="auto"/>
+        <w:outlineLvl w:val="1"/>
+        <w:rPr>
+          <w:rFonts w:ascii="Arial" w:eastAsia="Times New Roman" w:hAnsi="Arial" w:cs="Arial"/>
+          <w:b/>
+          <w:bCs/>
+          <w:color w:val="000000"/>
+          <w:kern w:val="0"/>
+          <w:sz w:val="28"/>
+          <w:szCs w:val="28"/>
+          <w:lang w:val="en-GB" w:eastAsia="en-GB"/>
+          <w14:ligatures w14:val="none"/>
+        </w:rPr>
+      </w:pPr>
+    </w:p>
+    <w:p>
+      <w:pPr>
+        <w:spacing w:before="360" w:after="120" w:line="240" w:lineRule="auto"/>
+        <w:outlineLvl w:val="1"/>
+        <w:rPr>
+          <w:rFonts w:ascii="Arial" w:eastAsia="Times New Roman" w:hAnsi="Arial" w:cs="Arial"/>
+          <w:b/>
+          <w:bCs/>
+          <w:color w:val="000000"/>
+          <w:kern w:val="0"/>
+          <w:sz w:val="28"/>
+          <w:szCs w:val="28"/>
+          <w:lang w:val="en-GB" w:eastAsia="en-GB"/>
+          <w14:ligatures w14:val="none"/>
+        </w:rPr>
+      </w:pPr>
+    </w:p>
+    <w:p>
+      <w:pPr>
+        <w:spacing w:before="360" w:after="120" w:line="240" w:lineRule="auto"/>
+        <w:outlineLvl w:val="1"/>
+        <w:rPr>
+          <w:rFonts w:ascii="Arial" w:eastAsia="Times New Roman" w:hAnsi="Arial" w:cs="Arial"/>
+          <w:b/>
+          <w:bCs/>
+          <w:color w:val="000000"/>
+          <w:kern w:val="0"/>
+          <w:sz w:val="28"/>
+          <w:szCs w:val="28"/>
+          <w:lang w:val="en-GB" w:eastAsia="en-GB"/>
+          <w14:ligatures w14:val="none"/>
+        </w:rPr>
+      </w:pPr>
+    </w:p>
+    <w:p>
+      <w:pPr>
+        <w:spacing w:before="360" w:after="120" w:line="240" w:lineRule="auto"/>
+        <w:outlineLvl w:val="1"/>
+        <w:rPr>
+          <w:rFonts w:ascii="Arial" w:eastAsia="Times New Roman" w:hAnsi="Arial" w:cs="Arial"/>
+          <w:b/>
+          <w:bCs/>
+          <w:color w:val="000000"/>
+          <w:kern w:val="0"/>
+          <w:sz w:val="28"/>
+          <w:szCs w:val="28"/>
+          <w:lang w:val="en-GB" w:eastAsia="en-GB"/>
+          <w14:ligatures w14:val="none"/>
+        </w:rPr>
+      </w:pPr>
+    </w:p>
+    <w:p>
+      <w:pPr>
+        <w:spacing w:before="360" w:after="120" w:line="240" w:lineRule="auto"/>
+        <w:outlineLvl w:val="1"/>
+        <w:rPr>
+          <w:rFonts w:ascii="Arial" w:eastAsia="Times New Roman" w:hAnsi="Arial" w:cs="Arial"/>
+          <w:b/>
+          <w:bCs/>
+          <w:color w:val="000000"/>
+          <w:kern w:val="0"/>
+          <w:sz w:val="28"/>
+          <w:szCs w:val="28"/>
+          <w:lang w:val="en-GB" w:eastAsia="en-GB"/>
+          <w14:ligatures w14:val="none"/>
+        </w:rPr>
+      </w:pPr>
+    </w:p>
+    <w:p>
+      <w:pPr>
+        <w:spacing w:before="360" w:after="120" w:line="240" w:lineRule="auto"/>
+        <w:outlineLvl w:val="1"/>
+        <w:rPr>
+          <w:rFonts w:ascii="Arial" w:eastAsia="Times New Roman" w:hAnsi="Arial" w:cs="Arial"/>
+          <w:b/>
+          <w:bCs/>
+          <w:color w:val="000000"/>
+          <w:kern w:val="0"/>
+          <w:sz w:val="28"/>
+          <w:szCs w:val="28"/>
+          <w:lang w:val="en-GB" w:eastAsia="en-GB"/>
+          <w14:ligatures w14:val="none"/>
+        </w:rPr>
+      </w:pPr>
+    </w:p>
+    <w:p>
+      <w:pPr>
+        <w:spacing w:before="360" w:after="120" w:line="240" w:lineRule="auto"/>
+        <w:outlineLvl w:val="1"/>
+        <w:rPr>
+          <w:rFonts w:ascii="Arial" w:eastAsia="Times New Roman" w:hAnsi="Arial" w:cs="Arial"/>
+          <w:b/>
+          <w:bCs/>
+          <w:color w:val="000000"/>
+          <w:kern w:val="0"/>
+          <w:sz w:val="28"/>
+          <w:szCs w:val="28"/>
+          <w:lang w:val="en-GB" w:eastAsia="en-GB"/>
+          <w14:ligatures w14:val="none"/>
+        </w:rPr>
+      </w:pPr>
+    </w:p>
+    <w:p>
+      <w:pPr>
+        <w:spacing w:before="360" w:after="120" w:line="240" w:lineRule="auto"/>
+        <w:outlineLvl w:val="1"/>
+        <w:rPr>
+          <w:rFonts w:ascii="Arial" w:eastAsia="Times New Roman" w:hAnsi="Arial" w:cs="Arial"/>
+          <w:b/>
+          <w:bCs/>
+          <w:color w:val="000000"/>
+          <w:kern w:val="0"/>
+          <w:sz w:val="28"/>
+          <w:szCs w:val="28"/>
+          <w:lang w:val="en-GB" w:eastAsia="en-GB"/>
+          <w14:ligatures w14:val="none"/>
+        </w:rPr>
+      </w:pPr>
+    </w:p>
+    <w:p>
+      <w:pPr>
+        <w:spacing w:before="360" w:after="120" w:line="240" w:lineRule="auto"/>
+        <w:outlineLvl w:val="1"/>
+        <w:rPr>
+          <w:rFonts w:ascii="Arial" w:eastAsia="Times New Roman" w:hAnsi="Arial" w:cs="Arial"/>
+          <w:b/>
+          <w:bCs/>
+          <w:color w:val="000000"/>
+          <w:kern w:val="0"/>
+          <w:sz w:val="28"/>
+          <w:szCs w:val="28"/>
+          <w:lang w:val="en-GB" w:eastAsia="en-GB"/>
+          <w14:ligatures w14:val="none"/>
+        </w:rPr>
+      </w:pPr>
+      <w:r>
+        <w:rPr>
+          <w:rFonts w:ascii="Arial" w:eastAsia="Times New Roman" w:hAnsi="Arial" w:cs="Arial"/>
+          <w:b/>
+          <w:bCs/>
+          <w:color w:val="000000"/>
+          <w:kern w:val="0"/>
+          <w:sz w:val="28"/>
+          <w:szCs w:val="28"/>
+          <w:lang w:val="en-GB" w:eastAsia="en-GB"/>
+          <w14:ligatures w14:val="none"/>
+        </w:rPr>
+        <w:lastRenderedPageBreak/>
+        <w:t>Duplicated Code</w:t>
+      </w:r>
+    </w:p>
+    <w:p>
+      <w:pPr>
+        <w:spacing w:after="0" w:line="240" w:lineRule="auto"/>
+        <w:jc w:val="both"/>
+        <w:rPr>
+          <w:rFonts w:ascii="Times New Roman" w:eastAsia="Times New Roman" w:hAnsi="Times New Roman" w:cs="Times New Roman"/>
+          <w:kern w:val="0"/>
+          <w:sz w:val="24"/>
+          <w:szCs w:val="24"/>
+          <w:lang w:val="en-GB" w:eastAsia="en-GB"/>
+          <w14:ligatures w14:val="none"/>
+        </w:rPr>
+      </w:pPr>
+      <w:r>
+        <w:rPr>
+          <w:rFonts w:ascii="Courier New" w:eastAsia="Times New Roman" w:hAnsi="Courier New" w:cs="Courier New"/>
+          <w:noProof/>
+          <w:color w:val="000000"/>
+          <w:kern w:val="0"/>
+          <w:bdr w:val="none" w:sz="0" w:space="0" w:color="auto" w:frame="1"/>
+          <w:lang w:val="en-GB" w:eastAsia="en-GB"/>
+        </w:rPr>
+        <w:drawing>
+          <wp:inline distT="0" distB="0" distL="0" distR="0" wp14:anchorId="1670AC7B" wp14:editId="718CFEE1">
+            <wp:extent cx="5400040" cy="2980690"/>
+            <wp:effectExtent l="0" t="0" r="0" b="0"/>
+            <wp:docPr id="3" name="Imagem 3" descr="Uma imagem com texto&#10;&#10;Descrição gerada automaticamente"/>
+            <wp:cNvGraphicFramePr>
+              <a:graphicFrameLocks xmlns:a="http://schemas.openxmlformats.org/drawingml/2006/main" noChangeAspect="1"/>
+            </wp:cNvGraphicFramePr>
+            <a:graphic xmlns:a="http://schemas.openxmlformats.org/drawingml/2006/main">
+              <a:graphicData uri="http://schemas.openxmlformats.org/drawingml/2006/picture">
+                <pic:pic xmlns:pic="http://schemas.openxmlformats.org/drawingml/2006/picture">
+                  <pic:nvPicPr>
+                    <pic:cNvPr id="0" name="Imagem 10" descr="Uma imagem com texto&#10;&#10;Descrição gerada automaticamente"/>
+                    <pic:cNvPicPr>
+                      <a:picLocks noChangeAspect="1" noChangeArrowheads="1"/>
+                    </pic:cNvPicPr>
+                  </pic:nvPicPr>
+                  <pic:blipFill>
+                    <a:blip r:embed="rId5">
+                      <a:extLst>
+                        <a:ext uri="{28A0092B-C50C-407E-A947-70E740481C1C}">
+                          <a14:useLocalDpi xmlns:a14="http://schemas.microsoft.com/office/drawing/2010/main" val="0"/>
+                        </a:ext>
+                      </a:extLst>
+                    </a:blip>
+                    <a:srcRect/>
+                    <a:stretch>
+                      <a:fillRect/>
+                    </a:stretch>
+                  </pic:blipFill>
+                  <pic:spPr bwMode="auto">
+                    <a:xfrm>
+                      <a:off x="0" y="0"/>
+                      <a:ext cx="5400040" cy="2980690"/>
+                    </a:xfrm>
+                    <a:prstGeom prst="rect">
+                      <a:avLst/>
+                    </a:prstGeom>
+                    <a:noFill/>
+                    <a:ln>
+                      <a:noFill/>
+                    </a:ln>
+                  </pic:spPr>
+                </pic:pic>
+              </a:graphicData>
+            </a:graphic>
+          </wp:inline>
+        </w:drawing>
+      </w:r>
+      <w:r>
+        <w:rPr>
+          <w:rFonts w:ascii="Courier New" w:eastAsia="Times New Roman" w:hAnsi="Courier New" w:cs="Courier New"/>
+          <w:noProof/>
+          <w:color w:val="000000"/>
+          <w:kern w:val="0"/>
+          <w:bdr w:val="none" w:sz="0" w:space="0" w:color="auto" w:frame="1"/>
+          <w:lang w:val="en-GB" w:eastAsia="en-GB"/>
+        </w:rPr>
+        <w:drawing>
+          <wp:inline distT="0" distB="0" distL="0" distR="0" wp14:anchorId="7B95AF2A" wp14:editId="0CE9D2F4">
+            <wp:extent cx="5400040" cy="2971165"/>
+            <wp:effectExtent l="0" t="0" r="0" b="635"/>
+            <wp:docPr id="2" name="Imagem 2" descr="Uma imagem com texto&#10;&#10;Descrição gerada automaticamente"/>
+            <wp:cNvGraphicFramePr>
+              <a:graphicFrameLocks xmlns:a="http://schemas.openxmlformats.org/drawingml/2006/main" noChangeAspect="1"/>
+            </wp:cNvGraphicFramePr>
+            <a:graphic xmlns:a="http://schemas.openxmlformats.org/drawingml/2006/main">
+              <a:graphicData uri="http://schemas.openxmlformats.org/drawingml/2006/picture">
+                <pic:pic xmlns:pic="http://schemas.openxmlformats.org/drawingml/2006/picture">
+                  <pic:nvPicPr>
+                    <pic:cNvPr id="0" name="Imagem 9" descr="Uma imagem com texto&#10;&#10;Descrição gerada automaticamente"/>
+                    <pic:cNvPicPr>
+                      <a:picLocks noChangeAspect="1" noChangeArrowheads="1"/>
+                    </pic:cNvPicPr>
+                  </pic:nvPicPr>
+                  <pic:blipFill>
+                    <a:blip r:embed="rId6">
+                      <a:extLst>
+                        <a:ext uri="{28A0092B-C50C-407E-A947-70E740481C1C}">
+                          <a14:useLocalDpi xmlns:a14="http://schemas.microsoft.com/office/drawing/2010/main" val="0"/>
+                        </a:ext>
+                      </a:extLst>
+                    </a:blip>
+                    <a:srcRect/>
+                    <a:stretch>
+                      <a:fillRect/>
+                    </a:stretch>
+                  </pic:blipFill>
+                  <pic:spPr bwMode="auto">
+                    <a:xfrm>
+                      <a:off x="0" y="0"/>
+                      <a:ext cx="5400040" cy="2971165"/>
+                    </a:xfrm>
+                    <a:prstGeom prst="rect">
+                      <a:avLst/>
+                    </a:prstGeom>
+                    <a:noFill/>
+                    <a:ln>
+                      <a:noFill/>
+                    </a:ln>
+                  </pic:spPr>
+                </pic:pic>
+              </a:graphicData>
+            </a:graphic>
+          </wp:inline>
+        </w:drawing>
+      </w:r>
+    </w:p>
+    <w:p>
+      <w:pPr>
+        <w:spacing w:after="240" w:line="240" w:lineRule="auto"/>
+        <w:rPr>
+          <w:rFonts w:ascii="Times New Roman" w:eastAsia="Times New Roman" w:hAnsi="Times New Roman" w:cs="Times New Roman"/>
+          <w:kern w:val="0"/>
+          <w:sz w:val="24"/>
+          <w:szCs w:val="24"/>
+          <w:lang w:val="en-GB" w:eastAsia="en-GB"/>
+          <w14:ligatures w14:val="none"/>
+        </w:rPr>
+      </w:pPr>
+    </w:p>
+    <w:p>
+      <w:pPr>
+        <w:spacing w:after="0" w:line="240" w:lineRule="auto"/>
+        <w:jc w:val="both"/>
+        <w:rPr>
+          <w:rFonts w:ascii="Times New Roman" w:eastAsia="Times New Roman" w:hAnsi="Times New Roman" w:cs="Times New Roman"/>
+          <w:kern w:val="0"/>
+          <w:sz w:val="24"/>
+          <w:szCs w:val="24"/>
+          <w:lang w:val="en-GB" w:eastAsia="en-GB"/>
+          <w14:ligatures w14:val="none"/>
+        </w:rPr>
+      </w:pPr>
+      <w:r>
+        <w:rPr>
+          <w:rFonts w:ascii="Courier New" w:eastAsia="Times New Roman" w:hAnsi="Courier New" w:cs="Courier New"/>
+          <w:b/>
+          <w:bCs/>
+          <w:color w:val="000000"/>
+          <w:kern w:val="0"/>
+          <w:lang w:val="en-GB" w:eastAsia="en-GB"/>
+          <w14:ligatures w14:val="none"/>
+        </w:rPr>
+        <w:t>Ficheiro:</w:t>
+      </w:r>
+      <w:r>
+        <w:rPr>
+          <w:rFonts w:ascii="Courier New" w:eastAsia="Times New Roman" w:hAnsi="Courier New" w:cs="Courier New"/>
+          <w:color w:val="000000"/>
+          <w:kern w:val="0"/>
+          <w:shd w:val="clear" w:color="auto" w:fill="FFFFFF"/>
+          <w:lang w:val="en-GB" w:eastAsia="en-GB"/>
+          <w14:ligatures w14:val="none"/>
+        </w:rPr>
+        <w:t>ganttproject/src/main/java/net/sourceforge/ganttproject/task/algorithm/SortTasksAlgorithm.java</w:t>
+      </w:r>
+    </w:p>
+    <w:p>
+      <w:pPr>
+        <w:spacing w:after="0" w:line="240" w:lineRule="auto"/>
+        <w:jc w:val="both"/>
+        <w:rPr>
+          <w:rFonts w:ascii="Times New Roman" w:eastAsia="Times New Roman" w:hAnsi="Times New Roman" w:cs="Times New Roman"/>
+          <w:kern w:val="0"/>
+          <w:sz w:val="24"/>
+          <w:szCs w:val="24"/>
+          <w:lang w:eastAsia="en-GB"/>
+          <w14:ligatures w14:val="none"/>
+        </w:rPr>
+      </w:pPr>
+      <w:r>
+        <w:rPr>
+          <w:rFonts w:ascii="Courier New" w:eastAsia="Times New Roman" w:hAnsi="Courier New" w:cs="Courier New"/>
+          <w:b/>
+          <w:bCs/>
+          <w:color w:val="000000"/>
+          <w:kern w:val="0"/>
+          <w:lang w:eastAsia="en-GB"/>
+          <w14:ligatures w14:val="none"/>
+        </w:rPr>
+        <w:t>Texto:</w:t>
+      </w:r>
+      <w:r>
+        <w:rPr>
+          <w:rFonts w:ascii="Courier New" w:eastAsia="Times New Roman" w:hAnsi="Courier New" w:cs="Courier New"/>
+          <w:color w:val="000000"/>
+          <w:kern w:val="0"/>
+          <w:shd w:val="clear" w:color="auto" w:fill="FFFFFF"/>
+          <w:lang w:eastAsia="en-GB"/>
+          <w14:ligatures w14:val="none"/>
+        </w:rPr>
+        <w:t xml:space="preserve"> Na classe SortTasksAlgorithm o código nas linhas 44-53 é idêntico ao código das linhas 71-80</w:t>
+      </w:r>
+    </w:p>
+    <w:p>
+      <w:pPr>
+        <w:spacing w:before="360" w:after="120" w:line="240" w:lineRule="auto"/>
+        <w:outlineLvl w:val="1"/>
+        <w:rPr>
+          <w:rFonts w:ascii="Times New Roman" w:eastAsia="Times New Roman" w:hAnsi="Times New Roman" w:cs="Times New Roman"/>
+          <w:b/>
+          <w:bCs/>
+          <w:kern w:val="0"/>
+          <w:sz w:val="36"/>
+          <w:szCs w:val="36"/>
+          <w:lang w:eastAsia="en-GB"/>
+          <w14:ligatures w14:val="none"/>
+        </w:rPr>
+      </w:pPr>
+      <w:r>
+        <w:rPr>
+          <w:rFonts w:ascii="Courier New" w:eastAsia="Times New Roman" w:hAnsi="Courier New" w:cs="Courier New"/>
+          <w:b/>
+          <w:bCs/>
+          <w:color w:val="000000"/>
+          <w:kern w:val="0"/>
+          <w:lang w:eastAsia="en-GB"/>
+          <w14:ligatures w14:val="none"/>
+        </w:rPr>
+        <w:t>Solução:</w:t>
+      </w:r>
+      <w:r>
+        <w:rPr>
+          <w:rFonts w:ascii="Courier New" w:eastAsia="Times New Roman" w:hAnsi="Courier New" w:cs="Courier New"/>
+          <w:color w:val="000000"/>
+          <w:kern w:val="0"/>
+          <w:lang w:eastAsia="en-GB"/>
+          <w14:ligatures w14:val="none"/>
+        </w:rPr>
+        <w:t xml:space="preserve"> Extrair parte do código duplicado para um método auxiliar.</w:t>
+      </w:r>
+    </w:p>
+    <w:p>
+      <w:pPr>
+        <w:rPr>
+          <w:rFonts w:ascii="Courier New" w:eastAsia="Times New Roman" w:hAnsi="Courier New" w:cs="Courier New"/>
+          <w:b/>
+          <w:bCs/>
+          <w:color w:val="000000"/>
+          <w:kern w:val="0"/>
+          <w:lang w:val="en-GB" w:eastAsia="en-GB"/>
+          <w14:ligatures w14:val="none"/>
+        </w:rPr>
+      </w:pPr>
+    </w:p>
+    <w:p>
+      <w:pPr>
+        <w:rPr>
+          <w:rFonts w:ascii="Courier New" w:eastAsia="Times New Roman" w:hAnsi="Courier New" w:cs="Courier New"/>
+          <w:b/>
+          <w:bCs/>
+          <w:color w:val="000000"/>
+          <w:kern w:val="0"/>
+          <w:lang w:val="en-GB" w:eastAsia="en-GB"/>
+          <w14:ligatures w14:val="none"/>
+        </w:rPr>
+      </w:pPr>
+    </w:p>
+    <w:p>
+      <w:pPr>
+        <w:rPr>
+          <w:rFonts w:ascii="Courier New" w:eastAsia="Times New Roman" w:hAnsi="Courier New" w:cs="Courier New"/>
+          <w:b/>
+          <w:bCs/>
+          <w:color w:val="000000"/>
+          <w:kern w:val="0"/>
+          <w:lang w:val="en-GB" w:eastAsia="en-GB"/>
+          <w14:ligatures w14:val="none"/>
+        </w:rPr>
+      </w:pPr>
+    </w:p>
+    <w:p>
+      <w:pPr>
+        <w:rPr>
+          <w:rFonts w:ascii="Courier New" w:eastAsia="Times New Roman" w:hAnsi="Courier New" w:cs="Courier New"/>
+          <w:b/>
+          <w:bCs/>
+          <w:color w:val="000000"/>
+          <w:kern w:val="0"/>
+          <w:lang w:val="en-GB" w:eastAsia="en-GB"/>
+          <w14:ligatures w14:val="none"/>
+        </w:rPr>
+      </w:pPr>
+    </w:p>
+    <w:p>
+      <w:pPr>
+        <w:spacing w:before="360" w:after="120" w:line="240" w:lineRule="auto"/>
+        <w:outlineLvl w:val="1"/>
+        <w:rPr>
+          <w:rFonts w:ascii="Times New Roman" w:eastAsia="Times New Roman" w:hAnsi="Times New Roman" w:cs="Times New Roman"/>
+          <w:b/>
+          <w:bCs/>
+          <w:kern w:val="0"/>
+          <w:sz w:val="36"/>
+          <w:szCs w:val="36"/>
+          <w:lang w:val="en-GB" w:eastAsia="en-GB"/>
+          <w14:ligatures w14:val="none"/>
+        </w:rPr>
+      </w:pPr>
+      <w:r>
+        <w:rPr>
+          <w:rFonts w:ascii="Arial" w:eastAsia="Times New Roman" w:hAnsi="Arial" w:cs="Arial"/>
+          <w:b/>
+          <w:bCs/>
+          <w:color w:val="000000"/>
+          <w:kern w:val="0"/>
+          <w:sz w:val="28"/>
+          <w:szCs w:val="28"/>
+          <w:lang w:val="en-GB" w:eastAsia="en-GB"/>
+          <w14:ligatures w14:val="none"/>
+        </w:rPr>
+        <w:lastRenderedPageBreak/>
+        <w:t>No comments</w:t>
+      </w:r>
+    </w:p>
+    <w:p>
+      <w:pPr>
+        <w:spacing w:after="0" w:line="240" w:lineRule="auto"/>
+        <w:rPr>
+          <w:rFonts w:ascii="Times New Roman" w:eastAsia="Times New Roman" w:hAnsi="Times New Roman" w:cs="Times New Roman"/>
+          <w:kern w:val="0"/>
+          <w:sz w:val="24"/>
+          <w:szCs w:val="24"/>
+          <w:lang w:val="en-GB" w:eastAsia="en-GB"/>
+          <w14:ligatures w14:val="none"/>
+        </w:rPr>
+      </w:pPr>
+    </w:p>
+    <w:p>
+      <w:pPr>
+        <w:spacing w:after="0" w:line="240" w:lineRule="auto"/>
+        <w:jc w:val="both"/>
+        <w:rPr>
+          <w:rFonts w:ascii="Times New Roman" w:eastAsia="Times New Roman" w:hAnsi="Times New Roman" w:cs="Times New Roman"/>
+          <w:kern w:val="0"/>
+          <w:sz w:val="24"/>
+          <w:szCs w:val="24"/>
+          <w:lang w:val="en-GB" w:eastAsia="en-GB"/>
+          <w14:ligatures w14:val="none"/>
+        </w:rPr>
+      </w:pPr>
+      <w:r>
+        <w:rPr>
+          <w:rFonts w:ascii="Courier New" w:eastAsia="Times New Roman" w:hAnsi="Courier New" w:cs="Courier New"/>
+          <w:noProof/>
+          <w:color w:val="000000"/>
+          <w:kern w:val="0"/>
+          <w:bdr w:val="none" w:sz="0" w:space="0" w:color="auto" w:frame="1"/>
+          <w:lang w:val="en-GB" w:eastAsia="en-GB"/>
+        </w:rPr>
+        <w:drawing>
+          <wp:inline distT="0" distB="0" distL="0" distR="0" wp14:anchorId="386DDF36" wp14:editId="2FD38F6A">
+            <wp:extent cx="5400040" cy="5171440"/>
+            <wp:effectExtent l="0" t="0" r="0" b="0"/>
+            <wp:docPr id="1" name="Imagem 1" descr="Uma imagem com texto&#10;&#10;Descrição gerada automaticamente"/>
+            <wp:cNvGraphicFramePr>
+              <a:graphicFrameLocks xmlns:a="http://schemas.openxmlformats.org/drawingml/2006/main" noChangeAspect="1"/>
+            </wp:cNvGraphicFramePr>
+            <a:graphic xmlns:a="http://schemas.openxmlformats.org/drawingml/2006/main">
+              <a:graphicData uri="http://schemas.openxmlformats.org/drawingml/2006/picture">
+                <pic:pic xmlns:pic="http://schemas.openxmlformats.org/drawingml/2006/picture">
+                  <pic:nvPicPr>
+                    <pic:cNvPr id="0" name="Imagem 11" descr="Uma imagem com texto&#10;&#10;Descrição gerada automaticamente"/>
+                    <pic:cNvPicPr>
+                      <a:picLocks noChangeAspect="1" noChangeArrowheads="1"/>
+                    </pic:cNvPicPr>
+                  </pic:nvPicPr>
+                  <pic:blipFill>
+                    <a:blip r:embed="rId7">
+                      <a:extLst>
+                        <a:ext uri="{28A0092B-C50C-407E-A947-70E740481C1C}">
+                          <a14:useLocalDpi xmlns:a14="http://schemas.microsoft.com/office/drawing/2010/main" val="0"/>
+                        </a:ext>
+                      </a:extLst>
+                    </a:blip>
+                    <a:srcRect/>
+                    <a:stretch>
+                      <a:fillRect/>
+                    </a:stretch>
+                  </pic:blipFill>
+                  <pic:spPr bwMode="auto">
+                    <a:xfrm>
+                      <a:off x="0" y="0"/>
+                      <a:ext cx="5400040" cy="5171440"/>
+                    </a:xfrm>
+                    <a:prstGeom prst="rect">
+                      <a:avLst/>
+                    </a:prstGeom>
+                    <a:noFill/>
+                    <a:ln>
+                      <a:noFill/>
+                    </a:ln>
+                  </pic:spPr>
+                </pic:pic>
+              </a:graphicData>
+            </a:graphic>
+          </wp:inline>
+        </w:drawing>
+      </w:r>
+    </w:p>
+    <w:p>
+      <w:pPr>
+        <w:spacing w:after="0" w:line="240" w:lineRule="auto"/>
+        <w:jc w:val="both"/>
+        <w:rPr>
+          <w:rFonts w:ascii="Times New Roman" w:eastAsia="Times New Roman" w:hAnsi="Times New Roman" w:cs="Times New Roman"/>
+          <w:kern w:val="0"/>
+          <w:sz w:val="24"/>
+          <w:szCs w:val="24"/>
+          <w:lang w:eastAsia="en-GB"/>
+          <w14:ligatures w14:val="none"/>
+        </w:rPr>
+      </w:pPr>
+      <w:r>
+        <w:rPr>
+          <w:rFonts w:ascii="Courier New" w:eastAsia="Times New Roman" w:hAnsi="Courier New" w:cs="Courier New"/>
+          <w:color w:val="000000"/>
+          <w:kern w:val="0"/>
+          <w:lang w:eastAsia="en-GB"/>
+          <w14:ligatures w14:val="none"/>
+        </w:rPr>
+        <w:t>(a classe é grande por isso apresenta-se apenas uma parte aqui)</w:t>
+      </w:r>
+    </w:p>
+    <w:p>
+      <w:pPr>
+        <w:spacing w:after="0" w:line="240" w:lineRule="auto"/>
+        <w:jc w:val="both"/>
+        <w:rPr>
+          <w:rFonts w:ascii="Times New Roman" w:eastAsia="Times New Roman" w:hAnsi="Times New Roman" w:cs="Times New Roman"/>
+          <w:kern w:val="0"/>
+          <w:sz w:val="24"/>
+          <w:szCs w:val="24"/>
+          <w:lang w:val="en-GB" w:eastAsia="en-GB"/>
+          <w14:ligatures w14:val="none"/>
+        </w:rPr>
+      </w:pPr>
+      <w:r>
+        <w:rPr>
+          <w:rFonts w:ascii="Courier New" w:eastAsia="Times New Roman" w:hAnsi="Courier New" w:cs="Courier New"/>
+          <w:b/>
+          <w:bCs/>
+          <w:color w:val="000000"/>
+          <w:kern w:val="0"/>
+          <w:lang w:val="en-GB" w:eastAsia="en-GB"/>
+          <w14:ligatures w14:val="none"/>
+        </w:rPr>
+        <w:t>Ficheiro:</w:t>
+      </w:r>
+      <w:r>
+        <w:rPr>
+          <w:rFonts w:ascii="Courier New" w:eastAsia="Times New Roman" w:hAnsi="Courier New" w:cs="Courier New"/>
+          <w:color w:val="000000"/>
+          <w:kern w:val="0"/>
+          <w:shd w:val="clear" w:color="auto" w:fill="FFFFFF"/>
+          <w:lang w:val="en-GB" w:eastAsia="en-GB"/>
+          <w14:ligatures w14:val="none"/>
+        </w:rPr>
+        <w:t>ganttproject/src/main/java/net/sourceforge/ganttproject/action/BaselineDialogAction.java</w:t>
+      </w:r>
+    </w:p>
+    <w:p>
+      <w:pPr>
+        <w:spacing w:after="0" w:line="240" w:lineRule="auto"/>
+        <w:jc w:val="both"/>
+        <w:rPr>
+          <w:rFonts w:ascii="Times New Roman" w:eastAsia="Times New Roman" w:hAnsi="Times New Roman" w:cs="Times New Roman"/>
+          <w:kern w:val="0"/>
+          <w:sz w:val="24"/>
+          <w:szCs w:val="24"/>
+          <w:lang w:eastAsia="en-GB"/>
+          <w14:ligatures w14:val="none"/>
+        </w:rPr>
+      </w:pPr>
+      <w:r>
+        <w:rPr>
+          <w:rFonts w:ascii="Courier New" w:eastAsia="Times New Roman" w:hAnsi="Courier New" w:cs="Courier New"/>
+          <w:b/>
+          <w:bCs/>
+          <w:color w:val="000000"/>
+          <w:kern w:val="0"/>
+          <w:lang w:eastAsia="en-GB"/>
+          <w14:ligatures w14:val="none"/>
+        </w:rPr>
+        <w:t>Texto:</w:t>
+      </w:r>
+      <w:r>
+        <w:rPr>
+          <w:rFonts w:ascii="Courier New" w:eastAsia="Times New Roman" w:hAnsi="Courier New" w:cs="Courier New"/>
+          <w:color w:val="000000"/>
+          <w:kern w:val="0"/>
+          <w:shd w:val="clear" w:color="auto" w:fill="FFFFFF"/>
+          <w:lang w:eastAsia="en-GB"/>
+          <w14:ligatures w14:val="none"/>
+        </w:rPr>
+        <w:t xml:space="preserve"> A classe BaselineDialogAction sem comentários apesar da sua complexidade.</w:t>
+      </w:r>
+    </w:p>
     <w:p/>
     <w:sectPr>
       <w:pgSz w:w="11906" w:h="16838"/>
@@ -414,13 +1448,13 @@
     <w:name w:val="Normal"/>
     <w:qFormat/>
   </w:style>
-  <w:style w:type="character" w:default="1" w:styleId="DefaultParagraphFont">
+  <w:style w:type="character" w:default="1" w:styleId="Tipodeletrapredefinidodopargrafo">
     <w:name w:val="Default Paragraph Font"/>
     <w:uiPriority w:val="1"/>
     <w:semiHidden/>
     <w:unhideWhenUsed/>
   </w:style>
-  <w:style w:type="table" w:default="1" w:styleId="TableNormal">
+  <w:style w:type="table" w:default="1" w:styleId="Tabelanormal">
     <w:name w:val="Normal Table"/>
     <w:uiPriority w:val="99"/>
     <w:semiHidden/>
@@ -435,7 +1469,7 @@
       </w:tblCellMar>
     </w:tblPr>
   </w:style>
-  <w:style w:type="numbering" w:default="1" w:styleId="NoList">
+  <w:style w:type="numbering" w:default="1" w:styleId="Semlista">
     <w:name w:val="No List"/>
     <w:uiPriority w:val="99"/>
     <w:semiHidden/>
@@ -462,7 +1496,7 @@
   </w:style>
   <w:style w:type="character" w:customStyle="1" w:styleId="apple-tab-span">
     <w:name w:val="apple-tab-span"/>
-    <w:basedOn w:val="DefaultParagraphFont"/>
+    <w:basedOn w:val="Tipodeletrapredefinidodopargrafo"/>
     <w:rsid w:val="00BE2ACF"/>
   </w:style>
 </w:styles>

</xml_diff>

<commit_message>
took the work from John's branch
</commit_message>
<xml_diff>
--- a/Project/Phase 1/Sprint1/Francisco_1/code_smells_Francisco.docx
+++ b/Project/Phase 1/Sprint1/Francisco_1/code_smells_Francisco.docx
@@ -2,6 +2,1040 @@
 <file path=word/document.xml><?xml version="1.0" encoding="utf-8"?>
 <w:document xmlns:wpc="http://schemas.microsoft.com/office/word/2010/wordprocessingCanvas" xmlns:cx="http://schemas.microsoft.com/office/drawing/2014/chartex" xmlns:cx1="http://schemas.microsoft.com/office/drawing/2015/9/8/chartex" xmlns:cx2="http://schemas.microsoft.com/office/drawing/2015/10/21/chartex" xmlns:cx3="http://schemas.microsoft.com/office/drawing/2016/5/9/chartex" xmlns:cx4="http://schemas.microsoft.com/office/drawing/2016/5/10/chartex" xmlns:cx5="http://schemas.microsoft.com/office/drawing/2016/5/11/chartex" xmlns:cx6="http://schemas.microsoft.com/office/drawing/2016/5/12/chartex" xmlns:cx7="http://schemas.microsoft.com/office/drawing/2016/5/13/chartex" xmlns:cx8="http://schemas.microsoft.com/office/drawing/2016/5/14/chartex" xmlns:mc="http://schemas.openxmlformats.org/markup-compatibility/2006" xmlns:aink="http://schemas.microsoft.com/office/drawing/2016/ink" xmlns:am3d="http://schemas.microsoft.com/office/drawing/2017/model3d" xmlns:o="urn:schemas-microsoft-com:office:office" xmlns:oel="http://schemas.microsoft.com/office/2019/extlst" xmlns:r="http://schemas.openxmlformats.org/officeDocument/2006/relationships" xmlns:m="http://schemas.openxmlformats.org/officeDocument/2006/math" xmlns:v="urn:schemas-microsoft-com:vml" xmlns:wp14="http://schemas.microsoft.com/office/word/2010/wordprocessingDrawing" xmlns:wp="http://schemas.openxmlformats.org/drawingml/2006/wordprocessingDrawing" xmlns:w10="urn:schemas-microsoft-com:office:word" xmlns:w="http://schemas.openxmlformats.org/wordprocessingml/2006/main" xmlns:w14="http://schemas.microsoft.com/office/word/2010/wordml" xmlns:w15="http://schemas.microsoft.com/office/word/2012/wordml" xmlns:w16cex="http://schemas.microsoft.com/office/word/2018/wordml/cex" xmlns:w16cid="http://schemas.microsoft.com/office/word/2016/wordml/cid" xmlns:w16="http://schemas.microsoft.com/office/word/2018/wordml" xmlns:w16sdtdh="http://schemas.microsoft.com/office/word/2020/wordml/sdtdatahash" xmlns:w16se="http://schemas.microsoft.com/office/word/2015/wordml/symex" xmlns:wpg="http://schemas.microsoft.com/office/word/2010/wordprocessingGroup" xmlns:wpi="http://schemas.microsoft.com/office/word/2010/wordprocessingInk" xmlns:wne="http://schemas.microsoft.com/office/word/2006/wordml" xmlns:wps="http://schemas.microsoft.com/office/word/2010/wordprocessingShape" mc:Ignorable="w14 w15 w16se w16cid w16 w16cex w16sdtdh wp14">
   <w:body>
+    <w:p>
+      <w:pPr>
+        <w:spacing w:after="0" w:line="240" w:lineRule="auto"/>
+        <w:jc w:val="both"/>
+        <w:rPr>
+          <w:rFonts w:ascii="Times New Roman" w:eastAsia="Times New Roman" w:hAnsi="Times New Roman" w:cs="Times New Roman"/>
+          <w:kern w:val="0"/>
+          <w:sz w:val="24"/>
+          <w:szCs w:val="24"/>
+          <w:lang w:val="en-GB" w:eastAsia="en-GB"/>
+          <w14:ligatures w14:val="none"/>
+        </w:rPr>
+      </w:pPr>
+      <w:r>
+        <w:rPr>
+          <w:rFonts w:ascii="Arial" w:eastAsia="Times New Roman" w:hAnsi="Arial" w:cs="Arial"/>
+          <w:b/>
+          <w:bCs/>
+          <w:color w:val="000000"/>
+          <w:kern w:val="0"/>
+          <w:sz w:val="28"/>
+          <w:szCs w:val="28"/>
+          <w:lang w:val="en-GB" w:eastAsia="en-GB"/>
+          <w14:ligatures w14:val="none"/>
+        </w:rPr>
+        <w:t>DeadCode</w:t>
+      </w:r>
+    </w:p>
+    <w:p>
+      <w:pPr>
+        <w:spacing w:after="0" w:line="240" w:lineRule="auto"/>
+        <w:rPr>
+          <w:rFonts w:ascii="Times New Roman" w:eastAsia="Times New Roman" w:hAnsi="Times New Roman" w:cs="Times New Roman"/>
+          <w:kern w:val="0"/>
+          <w:sz w:val="24"/>
+          <w:szCs w:val="24"/>
+          <w:lang w:val="en-GB" w:eastAsia="en-GB"/>
+          <w14:ligatures w14:val="none"/>
+        </w:rPr>
+      </w:pPr>
+    </w:p>
+    <w:p>
+      <w:pPr>
+        <w:spacing w:after="0" w:line="240" w:lineRule="auto"/>
+        <w:jc w:val="both"/>
+        <w:rPr>
+          <w:rFonts w:ascii="Times New Roman" w:eastAsia="Times New Roman" w:hAnsi="Times New Roman" w:cs="Times New Roman"/>
+          <w:kern w:val="0"/>
+          <w:sz w:val="24"/>
+          <w:szCs w:val="24"/>
+          <w:lang w:val="en-GB" w:eastAsia="en-GB"/>
+          <w14:ligatures w14:val="none"/>
+        </w:rPr>
+      </w:pPr>
+      <w:r>
+        <w:rPr>
+          <w:rFonts w:ascii="Courier New" w:eastAsia="Times New Roman" w:hAnsi="Courier New" w:cs="Courier New"/>
+          <w:noProof/>
+          <w:color w:val="000000"/>
+          <w:kern w:val="0"/>
+          <w:bdr w:val="none" w:sz="0" w:space="0" w:color="auto" w:frame="1"/>
+          <w:lang w:val="en-GB" w:eastAsia="en-GB"/>
+        </w:rPr>
+        <w:drawing>
+          <wp:inline distT="0" distB="0" distL="0" distR="0" wp14:anchorId="64AE86A7" wp14:editId="53D797D7">
+            <wp:extent cx="5400040" cy="1390650"/>
+            <wp:effectExtent l="0" t="0" r="0" b="0"/>
+            <wp:docPr id="4" name="Imagem 4" descr="Uma imagem com texto&#10;&#10;Descrição gerada automaticamente"/>
+            <wp:cNvGraphicFramePr>
+              <a:graphicFrameLocks xmlns:a="http://schemas.openxmlformats.org/drawingml/2006/main" noChangeAspect="1"/>
+            </wp:cNvGraphicFramePr>
+            <a:graphic xmlns:a="http://schemas.openxmlformats.org/drawingml/2006/main">
+              <a:graphicData uri="http://schemas.openxmlformats.org/drawingml/2006/picture">
+                <pic:pic xmlns:pic="http://schemas.openxmlformats.org/drawingml/2006/picture">
+                  <pic:nvPicPr>
+                    <pic:cNvPr id="0" name="Imagem 6" descr="Uma imagem com texto&#10;&#10;Descrição gerada automaticamente"/>
+                    <pic:cNvPicPr>
+                      <a:picLocks noChangeAspect="1" noChangeArrowheads="1"/>
+                    </pic:cNvPicPr>
+                  </pic:nvPicPr>
+                  <pic:blipFill>
+                    <a:blip r:embed="rId4">
+                      <a:extLst>
+                        <a:ext uri="{28A0092B-C50C-407E-A947-70E740481C1C}">
+                          <a14:useLocalDpi xmlns:a14="http://schemas.microsoft.com/office/drawing/2010/main" val="0"/>
+                        </a:ext>
+                      </a:extLst>
+                    </a:blip>
+                    <a:srcRect/>
+                    <a:stretch>
+                      <a:fillRect/>
+                    </a:stretch>
+                  </pic:blipFill>
+                  <pic:spPr bwMode="auto">
+                    <a:xfrm>
+                      <a:off x="0" y="0"/>
+                      <a:ext cx="5400040" cy="1390650"/>
+                    </a:xfrm>
+                    <a:prstGeom prst="rect">
+                      <a:avLst/>
+                    </a:prstGeom>
+                    <a:noFill/>
+                    <a:ln>
+                      <a:noFill/>
+                    </a:ln>
+                  </pic:spPr>
+                </pic:pic>
+              </a:graphicData>
+            </a:graphic>
+          </wp:inline>
+        </w:drawing>
+      </w:r>
+    </w:p>
+    <w:p>
+      <w:pPr>
+        <w:spacing w:after="0" w:line="240" w:lineRule="auto"/>
+        <w:rPr>
+          <w:rFonts w:ascii="Times New Roman" w:eastAsia="Times New Roman" w:hAnsi="Times New Roman" w:cs="Times New Roman"/>
+          <w:kern w:val="0"/>
+          <w:sz w:val="24"/>
+          <w:szCs w:val="24"/>
+          <w:lang w:val="en-GB" w:eastAsia="en-GB"/>
+          <w14:ligatures w14:val="none"/>
+        </w:rPr>
+      </w:pPr>
+    </w:p>
+    <w:p>
+      <w:pPr>
+        <w:spacing w:after="0" w:line="240" w:lineRule="auto"/>
+        <w:jc w:val="both"/>
+        <w:rPr>
+          <w:rFonts w:ascii="Times New Roman" w:eastAsia="Times New Roman" w:hAnsi="Times New Roman" w:cs="Times New Roman"/>
+          <w:kern w:val="0"/>
+          <w:sz w:val="24"/>
+          <w:szCs w:val="24"/>
+          <w:lang w:eastAsia="en-GB"/>
+          <w14:ligatures w14:val="none"/>
+        </w:rPr>
+      </w:pPr>
+      <w:r>
+        <w:rPr>
+          <w:rFonts w:ascii="Courier New" w:eastAsia="Times New Roman" w:hAnsi="Courier New" w:cs="Courier New"/>
+          <w:b/>
+          <w:bCs/>
+          <w:color w:val="000000"/>
+          <w:kern w:val="0"/>
+          <w:lang w:eastAsia="en-GB"/>
+          <w14:ligatures w14:val="none"/>
+        </w:rPr>
+        <w:t>Ficheiro:</w:t>
+      </w:r>
+      <w:r>
+        <w:rPr>
+          <w:rFonts w:ascii="Courier New" w:eastAsia="Times New Roman" w:hAnsi="Courier New" w:cs="Courier New"/>
+          <w:color w:val="000000"/>
+          <w:kern w:val="0"/>
+          <w:shd w:val="clear" w:color="auto" w:fill="FFFFFF"/>
+          <w:lang w:eastAsia="en-GB"/>
+          <w14:ligatures w14:val="none"/>
+        </w:rPr>
+        <w:t>ganttproject/src/main/java/net/sourceforge/ganttproject/filter/GanttXMLFileFilter.java</w:t>
+      </w:r>
+    </w:p>
+    <w:p>
+      <w:pPr>
+        <w:spacing w:after="0" w:line="240" w:lineRule="auto"/>
+        <w:jc w:val="both"/>
+        <w:rPr>
+          <w:rFonts w:ascii="Times New Roman" w:eastAsia="Times New Roman" w:hAnsi="Times New Roman" w:cs="Times New Roman"/>
+          <w:kern w:val="0"/>
+          <w:sz w:val="24"/>
+          <w:szCs w:val="24"/>
+          <w:lang w:eastAsia="en-GB"/>
+          <w14:ligatures w14:val="none"/>
+        </w:rPr>
+      </w:pPr>
+      <w:r>
+        <w:rPr>
+          <w:rFonts w:ascii="Courier New" w:eastAsia="Times New Roman" w:hAnsi="Courier New" w:cs="Courier New"/>
+          <w:b/>
+          <w:bCs/>
+          <w:color w:val="000000"/>
+          <w:kern w:val="0"/>
+          <w:lang w:eastAsia="en-GB"/>
+          <w14:ligatures w14:val="none"/>
+        </w:rPr>
+        <w:t xml:space="preserve">Texto: </w:t>
+      </w:r>
+      <w:r>
+        <w:rPr>
+          <w:rFonts w:ascii="Courier New" w:eastAsia="Times New Roman" w:hAnsi="Courier New" w:cs="Courier New"/>
+          <w:color w:val="000000"/>
+          <w:kern w:val="0"/>
+          <w:lang w:eastAsia="en-GB"/>
+          <w14:ligatures w14:val="none"/>
+        </w:rPr>
+        <w:t>A c</w:t>
+      </w:r>
+      <w:r>
+        <w:rPr>
+          <w:rFonts w:ascii="Courier New" w:eastAsia="Times New Roman" w:hAnsi="Courier New" w:cs="Courier New"/>
+          <w:color w:val="000000"/>
+          <w:kern w:val="0"/>
+          <w:shd w:val="clear" w:color="auto" w:fill="FFFFFF"/>
+          <w:lang w:eastAsia="en-GB"/>
+          <w14:ligatures w14:val="none"/>
+        </w:rPr>
+        <w:t>lasse GanttXMLFileFilter nunca é usada</w:t>
+      </w:r>
+    </w:p>
+    <w:p>
+      <w:pPr>
+        <w:rPr>
+          <w:rFonts w:ascii="Courier New" w:eastAsia="Times New Roman" w:hAnsi="Courier New" w:cs="Courier New"/>
+          <w:color w:val="000000"/>
+          <w:kern w:val="0"/>
+          <w:lang w:eastAsia="en-GB"/>
+          <w14:ligatures w14:val="none"/>
+        </w:rPr>
+      </w:pPr>
+      <w:r>
+        <w:rPr>
+          <w:rFonts w:ascii="Courier New" w:eastAsia="Times New Roman" w:hAnsi="Courier New" w:cs="Courier New"/>
+          <w:b/>
+          <w:bCs/>
+          <w:color w:val="000000"/>
+          <w:kern w:val="0"/>
+          <w:lang w:eastAsia="en-GB"/>
+          <w14:ligatures w14:val="none"/>
+        </w:rPr>
+        <w:t>Solução:</w:t>
+      </w:r>
+      <w:r>
+        <w:rPr>
+          <w:rFonts w:ascii="Courier New" w:eastAsia="Times New Roman" w:hAnsi="Courier New" w:cs="Courier New"/>
+          <w:color w:val="000000"/>
+          <w:kern w:val="0"/>
+          <w:lang w:eastAsia="en-GB"/>
+          <w14:ligatures w14:val="none"/>
+        </w:rPr>
+        <w:t xml:space="preserve"> Apagar a classe já que nunca é utilizada.</w:t>
+      </w:r>
+    </w:p>
+    <w:p>
+      <w:pPr>
+        <w:spacing w:before="360" w:after="120" w:line="240" w:lineRule="auto"/>
+        <w:outlineLvl w:val="1"/>
+        <w:rPr>
+          <w:rFonts w:ascii="Arial" w:eastAsia="Times New Roman" w:hAnsi="Arial" w:cs="Arial"/>
+          <w:b/>
+          <w:bCs/>
+          <w:color w:val="000000"/>
+          <w:kern w:val="0"/>
+          <w:sz w:val="28"/>
+          <w:szCs w:val="28"/>
+          <w:lang w:val="en-GB" w:eastAsia="en-GB"/>
+          <w14:ligatures w14:val="none"/>
+        </w:rPr>
+      </w:pPr>
+    </w:p>
+    <w:p>
+      <w:pPr>
+        <w:spacing w:before="360" w:after="120" w:line="240" w:lineRule="auto"/>
+        <w:outlineLvl w:val="1"/>
+        <w:rPr>
+          <w:rFonts w:ascii="Arial" w:eastAsia="Times New Roman" w:hAnsi="Arial" w:cs="Arial"/>
+          <w:b/>
+          <w:bCs/>
+          <w:color w:val="000000"/>
+          <w:kern w:val="0"/>
+          <w:sz w:val="28"/>
+          <w:szCs w:val="28"/>
+          <w:lang w:val="en-GB" w:eastAsia="en-GB"/>
+          <w14:ligatures w14:val="none"/>
+        </w:rPr>
+      </w:pPr>
+    </w:p>
+    <w:p>
+      <w:pPr>
+        <w:spacing w:before="360" w:after="120" w:line="240" w:lineRule="auto"/>
+        <w:outlineLvl w:val="1"/>
+        <w:rPr>
+          <w:rFonts w:ascii="Arial" w:eastAsia="Times New Roman" w:hAnsi="Arial" w:cs="Arial"/>
+          <w:b/>
+          <w:bCs/>
+          <w:color w:val="000000"/>
+          <w:kern w:val="0"/>
+          <w:sz w:val="28"/>
+          <w:szCs w:val="28"/>
+          <w:lang w:val="en-GB" w:eastAsia="en-GB"/>
+          <w14:ligatures w14:val="none"/>
+        </w:rPr>
+      </w:pPr>
+    </w:p>
+    <w:p>
+      <w:pPr>
+        <w:spacing w:before="360" w:after="120" w:line="240" w:lineRule="auto"/>
+        <w:outlineLvl w:val="1"/>
+        <w:rPr>
+          <w:rFonts w:ascii="Arial" w:eastAsia="Times New Roman" w:hAnsi="Arial" w:cs="Arial"/>
+          <w:b/>
+          <w:bCs/>
+          <w:color w:val="000000"/>
+          <w:kern w:val="0"/>
+          <w:sz w:val="28"/>
+          <w:szCs w:val="28"/>
+          <w:lang w:val="en-GB" w:eastAsia="en-GB"/>
+          <w14:ligatures w14:val="none"/>
+        </w:rPr>
+      </w:pPr>
+    </w:p>
+    <w:p>
+      <w:pPr>
+        <w:spacing w:before="360" w:after="120" w:line="240" w:lineRule="auto"/>
+        <w:outlineLvl w:val="1"/>
+        <w:rPr>
+          <w:rFonts w:ascii="Arial" w:eastAsia="Times New Roman" w:hAnsi="Arial" w:cs="Arial"/>
+          <w:b/>
+          <w:bCs/>
+          <w:color w:val="000000"/>
+          <w:kern w:val="0"/>
+          <w:sz w:val="28"/>
+          <w:szCs w:val="28"/>
+          <w:lang w:val="en-GB" w:eastAsia="en-GB"/>
+          <w14:ligatures w14:val="none"/>
+        </w:rPr>
+      </w:pPr>
+    </w:p>
+    <w:p>
+      <w:pPr>
+        <w:spacing w:before="360" w:after="120" w:line="240" w:lineRule="auto"/>
+        <w:outlineLvl w:val="1"/>
+        <w:rPr>
+          <w:rFonts w:ascii="Arial" w:eastAsia="Times New Roman" w:hAnsi="Arial" w:cs="Arial"/>
+          <w:b/>
+          <w:bCs/>
+          <w:color w:val="000000"/>
+          <w:kern w:val="0"/>
+          <w:sz w:val="28"/>
+          <w:szCs w:val="28"/>
+          <w:lang w:val="en-GB" w:eastAsia="en-GB"/>
+          <w14:ligatures w14:val="none"/>
+        </w:rPr>
+      </w:pPr>
+    </w:p>
+    <w:p>
+      <w:pPr>
+        <w:spacing w:before="360" w:after="120" w:line="240" w:lineRule="auto"/>
+        <w:outlineLvl w:val="1"/>
+        <w:rPr>
+          <w:rFonts w:ascii="Arial" w:eastAsia="Times New Roman" w:hAnsi="Arial" w:cs="Arial"/>
+          <w:b/>
+          <w:bCs/>
+          <w:color w:val="000000"/>
+          <w:kern w:val="0"/>
+          <w:sz w:val="28"/>
+          <w:szCs w:val="28"/>
+          <w:lang w:val="en-GB" w:eastAsia="en-GB"/>
+          <w14:ligatures w14:val="none"/>
+        </w:rPr>
+      </w:pPr>
+    </w:p>
+    <w:p>
+      <w:pPr>
+        <w:spacing w:before="360" w:after="120" w:line="240" w:lineRule="auto"/>
+        <w:outlineLvl w:val="1"/>
+        <w:rPr>
+          <w:rFonts w:ascii="Arial" w:eastAsia="Times New Roman" w:hAnsi="Arial" w:cs="Arial"/>
+          <w:b/>
+          <w:bCs/>
+          <w:color w:val="000000"/>
+          <w:kern w:val="0"/>
+          <w:sz w:val="28"/>
+          <w:szCs w:val="28"/>
+          <w:lang w:val="en-GB" w:eastAsia="en-GB"/>
+          <w14:ligatures w14:val="none"/>
+        </w:rPr>
+      </w:pPr>
+    </w:p>
+    <w:p>
+      <w:pPr>
+        <w:spacing w:before="360" w:after="120" w:line="240" w:lineRule="auto"/>
+        <w:outlineLvl w:val="1"/>
+        <w:rPr>
+          <w:rFonts w:ascii="Arial" w:eastAsia="Times New Roman" w:hAnsi="Arial" w:cs="Arial"/>
+          <w:b/>
+          <w:bCs/>
+          <w:color w:val="000000"/>
+          <w:kern w:val="0"/>
+          <w:sz w:val="28"/>
+          <w:szCs w:val="28"/>
+          <w:lang w:val="en-GB" w:eastAsia="en-GB"/>
+          <w14:ligatures w14:val="none"/>
+        </w:rPr>
+      </w:pPr>
+    </w:p>
+    <w:p>
+      <w:pPr>
+        <w:spacing w:before="360" w:after="120" w:line="240" w:lineRule="auto"/>
+        <w:outlineLvl w:val="1"/>
+        <w:rPr>
+          <w:rFonts w:ascii="Arial" w:eastAsia="Times New Roman" w:hAnsi="Arial" w:cs="Arial"/>
+          <w:b/>
+          <w:bCs/>
+          <w:color w:val="000000"/>
+          <w:kern w:val="0"/>
+          <w:sz w:val="28"/>
+          <w:szCs w:val="28"/>
+          <w:lang w:val="en-GB" w:eastAsia="en-GB"/>
+          <w14:ligatures w14:val="none"/>
+        </w:rPr>
+      </w:pPr>
+    </w:p>
+    <w:p>
+      <w:pPr>
+        <w:spacing w:before="360" w:after="120" w:line="240" w:lineRule="auto"/>
+        <w:outlineLvl w:val="1"/>
+        <w:rPr>
+          <w:rFonts w:ascii="Arial" w:eastAsia="Times New Roman" w:hAnsi="Arial" w:cs="Arial"/>
+          <w:b/>
+          <w:bCs/>
+          <w:color w:val="000000"/>
+          <w:kern w:val="0"/>
+          <w:sz w:val="28"/>
+          <w:szCs w:val="28"/>
+          <w:lang w:val="en-GB" w:eastAsia="en-GB"/>
+          <w14:ligatures w14:val="none"/>
+        </w:rPr>
+      </w:pPr>
+    </w:p>
+    <w:p>
+      <w:pPr>
+        <w:spacing w:before="360" w:after="120" w:line="240" w:lineRule="auto"/>
+        <w:outlineLvl w:val="1"/>
+        <w:rPr>
+          <w:rFonts w:ascii="Arial" w:eastAsia="Times New Roman" w:hAnsi="Arial" w:cs="Arial"/>
+          <w:b/>
+          <w:bCs/>
+          <w:color w:val="000000"/>
+          <w:kern w:val="0"/>
+          <w:sz w:val="28"/>
+          <w:szCs w:val="28"/>
+          <w:lang w:val="en-GB" w:eastAsia="en-GB"/>
+          <w14:ligatures w14:val="none"/>
+        </w:rPr>
+      </w:pPr>
+    </w:p>
+    <w:p>
+      <w:pPr>
+        <w:spacing w:before="360" w:after="120" w:line="240" w:lineRule="auto"/>
+        <w:outlineLvl w:val="1"/>
+        <w:rPr>
+          <w:rFonts w:ascii="Arial" w:eastAsia="Times New Roman" w:hAnsi="Arial" w:cs="Arial"/>
+          <w:b/>
+          <w:bCs/>
+          <w:color w:val="000000"/>
+          <w:kern w:val="0"/>
+          <w:sz w:val="28"/>
+          <w:szCs w:val="28"/>
+          <w:lang w:val="en-GB" w:eastAsia="en-GB"/>
+          <w14:ligatures w14:val="none"/>
+        </w:rPr>
+      </w:pPr>
+    </w:p>
+    <w:p>
+      <w:pPr>
+        <w:spacing w:before="360" w:after="120" w:line="240" w:lineRule="auto"/>
+        <w:outlineLvl w:val="1"/>
+        <w:rPr>
+          <w:rFonts w:ascii="Arial" w:eastAsia="Times New Roman" w:hAnsi="Arial" w:cs="Arial"/>
+          <w:b/>
+          <w:bCs/>
+          <w:color w:val="000000"/>
+          <w:kern w:val="0"/>
+          <w:sz w:val="28"/>
+          <w:szCs w:val="28"/>
+          <w:lang w:val="en-GB" w:eastAsia="en-GB"/>
+          <w14:ligatures w14:val="none"/>
+        </w:rPr>
+      </w:pPr>
+    </w:p>
+    <w:p>
+      <w:pPr>
+        <w:spacing w:before="360" w:after="120" w:line="240" w:lineRule="auto"/>
+        <w:outlineLvl w:val="1"/>
+        <w:rPr>
+          <w:rFonts w:ascii="Arial" w:eastAsia="Times New Roman" w:hAnsi="Arial" w:cs="Arial"/>
+          <w:b/>
+          <w:bCs/>
+          <w:color w:val="000000"/>
+          <w:kern w:val="0"/>
+          <w:sz w:val="28"/>
+          <w:szCs w:val="28"/>
+          <w:lang w:val="en-GB" w:eastAsia="en-GB"/>
+          <w14:ligatures w14:val="none"/>
+        </w:rPr>
+      </w:pPr>
+      <w:r>
+        <w:rPr>
+          <w:rFonts w:ascii="Arial" w:eastAsia="Times New Roman" w:hAnsi="Arial" w:cs="Arial"/>
+          <w:b/>
+          <w:bCs/>
+          <w:color w:val="000000"/>
+          <w:kern w:val="0"/>
+          <w:sz w:val="28"/>
+          <w:szCs w:val="28"/>
+          <w:lang w:val="en-GB" w:eastAsia="en-GB"/>
+          <w14:ligatures w14:val="none"/>
+        </w:rPr>
+        <w:lastRenderedPageBreak/>
+        <w:t>Duplicated Code</w:t>
+      </w:r>
+    </w:p>
+    <w:p>
+      <w:pPr>
+        <w:spacing w:after="0" w:line="240" w:lineRule="auto"/>
+        <w:jc w:val="both"/>
+        <w:rPr>
+          <w:rFonts w:ascii="Times New Roman" w:eastAsia="Times New Roman" w:hAnsi="Times New Roman" w:cs="Times New Roman"/>
+          <w:kern w:val="0"/>
+          <w:sz w:val="24"/>
+          <w:szCs w:val="24"/>
+          <w:lang w:val="en-GB" w:eastAsia="en-GB"/>
+          <w14:ligatures w14:val="none"/>
+        </w:rPr>
+      </w:pPr>
+      <w:r>
+        <w:rPr>
+          <w:rFonts w:ascii="Courier New" w:eastAsia="Times New Roman" w:hAnsi="Courier New" w:cs="Courier New"/>
+          <w:noProof/>
+          <w:color w:val="000000"/>
+          <w:kern w:val="0"/>
+          <w:bdr w:val="none" w:sz="0" w:space="0" w:color="auto" w:frame="1"/>
+          <w:lang w:val="en-GB" w:eastAsia="en-GB"/>
+        </w:rPr>
+        <w:drawing>
+          <wp:inline distT="0" distB="0" distL="0" distR="0" wp14:anchorId="1670AC7B" wp14:editId="718CFEE1">
+            <wp:extent cx="5400040" cy="2980690"/>
+            <wp:effectExtent l="0" t="0" r="0" b="0"/>
+            <wp:docPr id="3" name="Imagem 3" descr="Uma imagem com texto&#10;&#10;Descrição gerada automaticamente"/>
+            <wp:cNvGraphicFramePr>
+              <a:graphicFrameLocks xmlns:a="http://schemas.openxmlformats.org/drawingml/2006/main" noChangeAspect="1"/>
+            </wp:cNvGraphicFramePr>
+            <a:graphic xmlns:a="http://schemas.openxmlformats.org/drawingml/2006/main">
+              <a:graphicData uri="http://schemas.openxmlformats.org/drawingml/2006/picture">
+                <pic:pic xmlns:pic="http://schemas.openxmlformats.org/drawingml/2006/picture">
+                  <pic:nvPicPr>
+                    <pic:cNvPr id="0" name="Imagem 10" descr="Uma imagem com texto&#10;&#10;Descrição gerada automaticamente"/>
+                    <pic:cNvPicPr>
+                      <a:picLocks noChangeAspect="1" noChangeArrowheads="1"/>
+                    </pic:cNvPicPr>
+                  </pic:nvPicPr>
+                  <pic:blipFill>
+                    <a:blip r:embed="rId5">
+                      <a:extLst>
+                        <a:ext uri="{28A0092B-C50C-407E-A947-70E740481C1C}">
+                          <a14:useLocalDpi xmlns:a14="http://schemas.microsoft.com/office/drawing/2010/main" val="0"/>
+                        </a:ext>
+                      </a:extLst>
+                    </a:blip>
+                    <a:srcRect/>
+                    <a:stretch>
+                      <a:fillRect/>
+                    </a:stretch>
+                  </pic:blipFill>
+                  <pic:spPr bwMode="auto">
+                    <a:xfrm>
+                      <a:off x="0" y="0"/>
+                      <a:ext cx="5400040" cy="2980690"/>
+                    </a:xfrm>
+                    <a:prstGeom prst="rect">
+                      <a:avLst/>
+                    </a:prstGeom>
+                    <a:noFill/>
+                    <a:ln>
+                      <a:noFill/>
+                    </a:ln>
+                  </pic:spPr>
+                </pic:pic>
+              </a:graphicData>
+            </a:graphic>
+          </wp:inline>
+        </w:drawing>
+      </w:r>
+      <w:r>
+        <w:rPr>
+          <w:rFonts w:ascii="Courier New" w:eastAsia="Times New Roman" w:hAnsi="Courier New" w:cs="Courier New"/>
+          <w:noProof/>
+          <w:color w:val="000000"/>
+          <w:kern w:val="0"/>
+          <w:bdr w:val="none" w:sz="0" w:space="0" w:color="auto" w:frame="1"/>
+          <w:lang w:val="en-GB" w:eastAsia="en-GB"/>
+        </w:rPr>
+        <w:drawing>
+          <wp:inline distT="0" distB="0" distL="0" distR="0" wp14:anchorId="7B95AF2A" wp14:editId="0CE9D2F4">
+            <wp:extent cx="5400040" cy="2971165"/>
+            <wp:effectExtent l="0" t="0" r="0" b="635"/>
+            <wp:docPr id="2" name="Imagem 2" descr="Uma imagem com texto&#10;&#10;Descrição gerada automaticamente"/>
+            <wp:cNvGraphicFramePr>
+              <a:graphicFrameLocks xmlns:a="http://schemas.openxmlformats.org/drawingml/2006/main" noChangeAspect="1"/>
+            </wp:cNvGraphicFramePr>
+            <a:graphic xmlns:a="http://schemas.openxmlformats.org/drawingml/2006/main">
+              <a:graphicData uri="http://schemas.openxmlformats.org/drawingml/2006/picture">
+                <pic:pic xmlns:pic="http://schemas.openxmlformats.org/drawingml/2006/picture">
+                  <pic:nvPicPr>
+                    <pic:cNvPr id="0" name="Imagem 9" descr="Uma imagem com texto&#10;&#10;Descrição gerada automaticamente"/>
+                    <pic:cNvPicPr>
+                      <a:picLocks noChangeAspect="1" noChangeArrowheads="1"/>
+                    </pic:cNvPicPr>
+                  </pic:nvPicPr>
+                  <pic:blipFill>
+                    <a:blip r:embed="rId6">
+                      <a:extLst>
+                        <a:ext uri="{28A0092B-C50C-407E-A947-70E740481C1C}">
+                          <a14:useLocalDpi xmlns:a14="http://schemas.microsoft.com/office/drawing/2010/main" val="0"/>
+                        </a:ext>
+                      </a:extLst>
+                    </a:blip>
+                    <a:srcRect/>
+                    <a:stretch>
+                      <a:fillRect/>
+                    </a:stretch>
+                  </pic:blipFill>
+                  <pic:spPr bwMode="auto">
+                    <a:xfrm>
+                      <a:off x="0" y="0"/>
+                      <a:ext cx="5400040" cy="2971165"/>
+                    </a:xfrm>
+                    <a:prstGeom prst="rect">
+                      <a:avLst/>
+                    </a:prstGeom>
+                    <a:noFill/>
+                    <a:ln>
+                      <a:noFill/>
+                    </a:ln>
+                  </pic:spPr>
+                </pic:pic>
+              </a:graphicData>
+            </a:graphic>
+          </wp:inline>
+        </w:drawing>
+      </w:r>
+    </w:p>
+    <w:p>
+      <w:pPr>
+        <w:spacing w:after="240" w:line="240" w:lineRule="auto"/>
+        <w:rPr>
+          <w:rFonts w:ascii="Times New Roman" w:eastAsia="Times New Roman" w:hAnsi="Times New Roman" w:cs="Times New Roman"/>
+          <w:kern w:val="0"/>
+          <w:sz w:val="24"/>
+          <w:szCs w:val="24"/>
+          <w:lang w:val="en-GB" w:eastAsia="en-GB"/>
+          <w14:ligatures w14:val="none"/>
+        </w:rPr>
+      </w:pPr>
+    </w:p>
+    <w:p>
+      <w:pPr>
+        <w:spacing w:after="0" w:line="240" w:lineRule="auto"/>
+        <w:jc w:val="both"/>
+        <w:rPr>
+          <w:rFonts w:ascii="Times New Roman" w:eastAsia="Times New Roman" w:hAnsi="Times New Roman" w:cs="Times New Roman"/>
+          <w:kern w:val="0"/>
+          <w:sz w:val="24"/>
+          <w:szCs w:val="24"/>
+          <w:lang w:val="en-GB" w:eastAsia="en-GB"/>
+          <w14:ligatures w14:val="none"/>
+        </w:rPr>
+      </w:pPr>
+      <w:r>
+        <w:rPr>
+          <w:rFonts w:ascii="Courier New" w:eastAsia="Times New Roman" w:hAnsi="Courier New" w:cs="Courier New"/>
+          <w:b/>
+          <w:bCs/>
+          <w:color w:val="000000"/>
+          <w:kern w:val="0"/>
+          <w:lang w:val="en-GB" w:eastAsia="en-GB"/>
+          <w14:ligatures w14:val="none"/>
+        </w:rPr>
+        <w:t>Ficheiro:</w:t>
+      </w:r>
+      <w:r>
+        <w:rPr>
+          <w:rFonts w:ascii="Courier New" w:eastAsia="Times New Roman" w:hAnsi="Courier New" w:cs="Courier New"/>
+          <w:color w:val="000000"/>
+          <w:kern w:val="0"/>
+          <w:shd w:val="clear" w:color="auto" w:fill="FFFFFF"/>
+          <w:lang w:val="en-GB" w:eastAsia="en-GB"/>
+          <w14:ligatures w14:val="none"/>
+        </w:rPr>
+        <w:t>ganttproject/src/main/java/net/sourceforge/ganttproject/task/algorithm/SortTasksAlgorithm.java</w:t>
+      </w:r>
+    </w:p>
+    <w:p>
+      <w:pPr>
+        <w:spacing w:after="0" w:line="240" w:lineRule="auto"/>
+        <w:jc w:val="both"/>
+        <w:rPr>
+          <w:rFonts w:ascii="Times New Roman" w:eastAsia="Times New Roman" w:hAnsi="Times New Roman" w:cs="Times New Roman"/>
+          <w:kern w:val="0"/>
+          <w:sz w:val="24"/>
+          <w:szCs w:val="24"/>
+          <w:lang w:eastAsia="en-GB"/>
+          <w14:ligatures w14:val="none"/>
+        </w:rPr>
+      </w:pPr>
+      <w:r>
+        <w:rPr>
+          <w:rFonts w:ascii="Courier New" w:eastAsia="Times New Roman" w:hAnsi="Courier New" w:cs="Courier New"/>
+          <w:b/>
+          <w:bCs/>
+          <w:color w:val="000000"/>
+          <w:kern w:val="0"/>
+          <w:lang w:eastAsia="en-GB"/>
+          <w14:ligatures w14:val="none"/>
+        </w:rPr>
+        <w:t>Texto:</w:t>
+      </w:r>
+      <w:r>
+        <w:rPr>
+          <w:rFonts w:ascii="Courier New" w:eastAsia="Times New Roman" w:hAnsi="Courier New" w:cs="Courier New"/>
+          <w:color w:val="000000"/>
+          <w:kern w:val="0"/>
+          <w:shd w:val="clear" w:color="auto" w:fill="FFFFFF"/>
+          <w:lang w:eastAsia="en-GB"/>
+          <w14:ligatures w14:val="none"/>
+        </w:rPr>
+        <w:t xml:space="preserve"> Na classe SortTasksAlgorithm o código nas linhas 44-53 é idêntico ao código das linhas 71-80</w:t>
+      </w:r>
+    </w:p>
+    <w:p>
+      <w:pPr>
+        <w:spacing w:before="360" w:after="120" w:line="240" w:lineRule="auto"/>
+        <w:outlineLvl w:val="1"/>
+        <w:rPr>
+          <w:rFonts w:ascii="Times New Roman" w:eastAsia="Times New Roman" w:hAnsi="Times New Roman" w:cs="Times New Roman"/>
+          <w:b/>
+          <w:bCs/>
+          <w:kern w:val="0"/>
+          <w:sz w:val="36"/>
+          <w:szCs w:val="36"/>
+          <w:lang w:eastAsia="en-GB"/>
+          <w14:ligatures w14:val="none"/>
+        </w:rPr>
+      </w:pPr>
+      <w:r>
+        <w:rPr>
+          <w:rFonts w:ascii="Courier New" w:eastAsia="Times New Roman" w:hAnsi="Courier New" w:cs="Courier New"/>
+          <w:b/>
+          <w:bCs/>
+          <w:color w:val="000000"/>
+          <w:kern w:val="0"/>
+          <w:lang w:eastAsia="en-GB"/>
+          <w14:ligatures w14:val="none"/>
+        </w:rPr>
+        <w:t>Solução:</w:t>
+      </w:r>
+      <w:r>
+        <w:rPr>
+          <w:rFonts w:ascii="Courier New" w:eastAsia="Times New Roman" w:hAnsi="Courier New" w:cs="Courier New"/>
+          <w:color w:val="000000"/>
+          <w:kern w:val="0"/>
+          <w:lang w:eastAsia="en-GB"/>
+          <w14:ligatures w14:val="none"/>
+        </w:rPr>
+        <w:t xml:space="preserve"> Extrair parte do código duplicado para um método auxiliar.</w:t>
+      </w:r>
+    </w:p>
+    <w:p>
+      <w:pPr>
+        <w:rPr>
+          <w:rFonts w:ascii="Courier New" w:eastAsia="Times New Roman" w:hAnsi="Courier New" w:cs="Courier New"/>
+          <w:b/>
+          <w:bCs/>
+          <w:color w:val="000000"/>
+          <w:kern w:val="0"/>
+          <w:lang w:val="en-GB" w:eastAsia="en-GB"/>
+          <w14:ligatures w14:val="none"/>
+        </w:rPr>
+      </w:pPr>
+    </w:p>
+    <w:p>
+      <w:pPr>
+        <w:rPr>
+          <w:rFonts w:ascii="Courier New" w:eastAsia="Times New Roman" w:hAnsi="Courier New" w:cs="Courier New"/>
+          <w:b/>
+          <w:bCs/>
+          <w:color w:val="000000"/>
+          <w:kern w:val="0"/>
+          <w:lang w:val="en-GB" w:eastAsia="en-GB"/>
+          <w14:ligatures w14:val="none"/>
+        </w:rPr>
+      </w:pPr>
+    </w:p>
+    <w:p>
+      <w:pPr>
+        <w:rPr>
+          <w:rFonts w:ascii="Courier New" w:eastAsia="Times New Roman" w:hAnsi="Courier New" w:cs="Courier New"/>
+          <w:b/>
+          <w:bCs/>
+          <w:color w:val="000000"/>
+          <w:kern w:val="0"/>
+          <w:lang w:val="en-GB" w:eastAsia="en-GB"/>
+          <w14:ligatures w14:val="none"/>
+        </w:rPr>
+      </w:pPr>
+    </w:p>
+    <w:p>
+      <w:pPr>
+        <w:rPr>
+          <w:rFonts w:ascii="Courier New" w:eastAsia="Times New Roman" w:hAnsi="Courier New" w:cs="Courier New"/>
+          <w:b/>
+          <w:bCs/>
+          <w:color w:val="000000"/>
+          <w:kern w:val="0"/>
+          <w:lang w:val="en-GB" w:eastAsia="en-GB"/>
+          <w14:ligatures w14:val="none"/>
+        </w:rPr>
+      </w:pPr>
+    </w:p>
+    <w:p>
+      <w:pPr>
+        <w:spacing w:before="360" w:after="120" w:line="240" w:lineRule="auto"/>
+        <w:outlineLvl w:val="1"/>
+        <w:rPr>
+          <w:rFonts w:ascii="Times New Roman" w:eastAsia="Times New Roman" w:hAnsi="Times New Roman" w:cs="Times New Roman"/>
+          <w:b/>
+          <w:bCs/>
+          <w:kern w:val="0"/>
+          <w:sz w:val="36"/>
+          <w:szCs w:val="36"/>
+          <w:lang w:val="en-GB" w:eastAsia="en-GB"/>
+          <w14:ligatures w14:val="none"/>
+        </w:rPr>
+      </w:pPr>
+      <w:r>
+        <w:rPr>
+          <w:rFonts w:ascii="Arial" w:eastAsia="Times New Roman" w:hAnsi="Arial" w:cs="Arial"/>
+          <w:b/>
+          <w:bCs/>
+          <w:color w:val="000000"/>
+          <w:kern w:val="0"/>
+          <w:sz w:val="28"/>
+          <w:szCs w:val="28"/>
+          <w:lang w:val="en-GB" w:eastAsia="en-GB"/>
+          <w14:ligatures w14:val="none"/>
+        </w:rPr>
+        <w:lastRenderedPageBreak/>
+        <w:t>No comments</w:t>
+      </w:r>
+    </w:p>
+    <w:p>
+      <w:pPr>
+        <w:spacing w:after="0" w:line="240" w:lineRule="auto"/>
+        <w:rPr>
+          <w:rFonts w:ascii="Times New Roman" w:eastAsia="Times New Roman" w:hAnsi="Times New Roman" w:cs="Times New Roman"/>
+          <w:kern w:val="0"/>
+          <w:sz w:val="24"/>
+          <w:szCs w:val="24"/>
+          <w:lang w:val="en-GB" w:eastAsia="en-GB"/>
+          <w14:ligatures w14:val="none"/>
+        </w:rPr>
+      </w:pPr>
+    </w:p>
+    <w:p>
+      <w:pPr>
+        <w:spacing w:after="0" w:line="240" w:lineRule="auto"/>
+        <w:jc w:val="both"/>
+        <w:rPr>
+          <w:rFonts w:ascii="Times New Roman" w:eastAsia="Times New Roman" w:hAnsi="Times New Roman" w:cs="Times New Roman"/>
+          <w:kern w:val="0"/>
+          <w:sz w:val="24"/>
+          <w:szCs w:val="24"/>
+          <w:lang w:val="en-GB" w:eastAsia="en-GB"/>
+          <w14:ligatures w14:val="none"/>
+        </w:rPr>
+      </w:pPr>
+      <w:r>
+        <w:rPr>
+          <w:rFonts w:ascii="Courier New" w:eastAsia="Times New Roman" w:hAnsi="Courier New" w:cs="Courier New"/>
+          <w:noProof/>
+          <w:color w:val="000000"/>
+          <w:kern w:val="0"/>
+          <w:bdr w:val="none" w:sz="0" w:space="0" w:color="auto" w:frame="1"/>
+          <w:lang w:val="en-GB" w:eastAsia="en-GB"/>
+        </w:rPr>
+        <w:drawing>
+          <wp:inline distT="0" distB="0" distL="0" distR="0" wp14:anchorId="386DDF36" wp14:editId="2FD38F6A">
+            <wp:extent cx="5400040" cy="5171440"/>
+            <wp:effectExtent l="0" t="0" r="0" b="0"/>
+            <wp:docPr id="1" name="Imagem 1" descr="Uma imagem com texto&#10;&#10;Descrição gerada automaticamente"/>
+            <wp:cNvGraphicFramePr>
+              <a:graphicFrameLocks xmlns:a="http://schemas.openxmlformats.org/drawingml/2006/main" noChangeAspect="1"/>
+            </wp:cNvGraphicFramePr>
+            <a:graphic xmlns:a="http://schemas.openxmlformats.org/drawingml/2006/main">
+              <a:graphicData uri="http://schemas.openxmlformats.org/drawingml/2006/picture">
+                <pic:pic xmlns:pic="http://schemas.openxmlformats.org/drawingml/2006/picture">
+                  <pic:nvPicPr>
+                    <pic:cNvPr id="0" name="Imagem 11" descr="Uma imagem com texto&#10;&#10;Descrição gerada automaticamente"/>
+                    <pic:cNvPicPr>
+                      <a:picLocks noChangeAspect="1" noChangeArrowheads="1"/>
+                    </pic:cNvPicPr>
+                  </pic:nvPicPr>
+                  <pic:blipFill>
+                    <a:blip r:embed="rId7">
+                      <a:extLst>
+                        <a:ext uri="{28A0092B-C50C-407E-A947-70E740481C1C}">
+                          <a14:useLocalDpi xmlns:a14="http://schemas.microsoft.com/office/drawing/2010/main" val="0"/>
+                        </a:ext>
+                      </a:extLst>
+                    </a:blip>
+                    <a:srcRect/>
+                    <a:stretch>
+                      <a:fillRect/>
+                    </a:stretch>
+                  </pic:blipFill>
+                  <pic:spPr bwMode="auto">
+                    <a:xfrm>
+                      <a:off x="0" y="0"/>
+                      <a:ext cx="5400040" cy="5171440"/>
+                    </a:xfrm>
+                    <a:prstGeom prst="rect">
+                      <a:avLst/>
+                    </a:prstGeom>
+                    <a:noFill/>
+                    <a:ln>
+                      <a:noFill/>
+                    </a:ln>
+                  </pic:spPr>
+                </pic:pic>
+              </a:graphicData>
+            </a:graphic>
+          </wp:inline>
+        </w:drawing>
+      </w:r>
+    </w:p>
+    <w:p>
+      <w:pPr>
+        <w:spacing w:after="0" w:line="240" w:lineRule="auto"/>
+        <w:jc w:val="both"/>
+        <w:rPr>
+          <w:rFonts w:ascii="Times New Roman" w:eastAsia="Times New Roman" w:hAnsi="Times New Roman" w:cs="Times New Roman"/>
+          <w:kern w:val="0"/>
+          <w:sz w:val="24"/>
+          <w:szCs w:val="24"/>
+          <w:lang w:eastAsia="en-GB"/>
+          <w14:ligatures w14:val="none"/>
+        </w:rPr>
+      </w:pPr>
+      <w:r>
+        <w:rPr>
+          <w:rFonts w:ascii="Courier New" w:eastAsia="Times New Roman" w:hAnsi="Courier New" w:cs="Courier New"/>
+          <w:color w:val="000000"/>
+          <w:kern w:val="0"/>
+          <w:lang w:eastAsia="en-GB"/>
+          <w14:ligatures w14:val="none"/>
+        </w:rPr>
+        <w:t>(a classe é grande por isso apresenta-se apenas uma parte aqui)</w:t>
+      </w:r>
+    </w:p>
+    <w:p>
+      <w:pPr>
+        <w:spacing w:after="0" w:line="240" w:lineRule="auto"/>
+        <w:jc w:val="both"/>
+        <w:rPr>
+          <w:rFonts w:ascii="Times New Roman" w:eastAsia="Times New Roman" w:hAnsi="Times New Roman" w:cs="Times New Roman"/>
+          <w:kern w:val="0"/>
+          <w:sz w:val="24"/>
+          <w:szCs w:val="24"/>
+          <w:lang w:val="en-GB" w:eastAsia="en-GB"/>
+          <w14:ligatures w14:val="none"/>
+        </w:rPr>
+      </w:pPr>
+      <w:r>
+        <w:rPr>
+          <w:rFonts w:ascii="Courier New" w:eastAsia="Times New Roman" w:hAnsi="Courier New" w:cs="Courier New"/>
+          <w:b/>
+          <w:bCs/>
+          <w:color w:val="000000"/>
+          <w:kern w:val="0"/>
+          <w:lang w:val="en-GB" w:eastAsia="en-GB"/>
+          <w14:ligatures w14:val="none"/>
+        </w:rPr>
+        <w:t>Ficheiro:</w:t>
+      </w:r>
+      <w:r>
+        <w:rPr>
+          <w:rFonts w:ascii="Courier New" w:eastAsia="Times New Roman" w:hAnsi="Courier New" w:cs="Courier New"/>
+          <w:color w:val="000000"/>
+          <w:kern w:val="0"/>
+          <w:shd w:val="clear" w:color="auto" w:fill="FFFFFF"/>
+          <w:lang w:val="en-GB" w:eastAsia="en-GB"/>
+          <w14:ligatures w14:val="none"/>
+        </w:rPr>
+        <w:t>ganttproject/src/main/java/net/sourceforge/ganttproject/action/BaselineDialogAction.java</w:t>
+      </w:r>
+    </w:p>
+    <w:p>
+      <w:pPr>
+        <w:spacing w:after="0" w:line="240" w:lineRule="auto"/>
+        <w:jc w:val="both"/>
+        <w:rPr>
+          <w:rFonts w:ascii="Times New Roman" w:eastAsia="Times New Roman" w:hAnsi="Times New Roman" w:cs="Times New Roman"/>
+          <w:kern w:val="0"/>
+          <w:sz w:val="24"/>
+          <w:szCs w:val="24"/>
+          <w:lang w:eastAsia="en-GB"/>
+          <w14:ligatures w14:val="none"/>
+        </w:rPr>
+      </w:pPr>
+      <w:r>
+        <w:rPr>
+          <w:rFonts w:ascii="Courier New" w:eastAsia="Times New Roman" w:hAnsi="Courier New" w:cs="Courier New"/>
+          <w:b/>
+          <w:bCs/>
+          <w:color w:val="000000"/>
+          <w:kern w:val="0"/>
+          <w:lang w:eastAsia="en-GB"/>
+          <w14:ligatures w14:val="none"/>
+        </w:rPr>
+        <w:t>Texto:</w:t>
+      </w:r>
+      <w:r>
+        <w:rPr>
+          <w:rFonts w:ascii="Courier New" w:eastAsia="Times New Roman" w:hAnsi="Courier New" w:cs="Courier New"/>
+          <w:color w:val="000000"/>
+          <w:kern w:val="0"/>
+          <w:shd w:val="clear" w:color="auto" w:fill="FFFFFF"/>
+          <w:lang w:eastAsia="en-GB"/>
+          <w14:ligatures w14:val="none"/>
+        </w:rPr>
+        <w:t xml:space="preserve"> A classe BaselineDialogAction sem comentários apesar da sua complexidade.</w:t>
+      </w:r>
+    </w:p>
     <w:p/>
     <w:sectPr>
       <w:pgSz w:w="11906" w:h="16838"/>
@@ -414,13 +1448,13 @@
     <w:name w:val="Normal"/>
     <w:qFormat/>
   </w:style>
-  <w:style w:type="character" w:default="1" w:styleId="DefaultParagraphFont">
+  <w:style w:type="character" w:default="1" w:styleId="Tipodeletrapredefinidodopargrafo">
     <w:name w:val="Default Paragraph Font"/>
     <w:uiPriority w:val="1"/>
     <w:semiHidden/>
     <w:unhideWhenUsed/>
   </w:style>
-  <w:style w:type="table" w:default="1" w:styleId="TableNormal">
+  <w:style w:type="table" w:default="1" w:styleId="Tabelanormal">
     <w:name w:val="Normal Table"/>
     <w:uiPriority w:val="99"/>
     <w:semiHidden/>
@@ -435,7 +1469,7 @@
       </w:tblCellMar>
     </w:tblPr>
   </w:style>
-  <w:style w:type="numbering" w:default="1" w:styleId="NoList">
+  <w:style w:type="numbering" w:default="1" w:styleId="Semlista">
     <w:name w:val="No List"/>
     <w:uiPriority w:val="99"/>
     <w:semiHidden/>
@@ -462,7 +1496,7 @@
   </w:style>
   <w:style w:type="character" w:customStyle="1" w:styleId="apple-tab-span">
     <w:name w:val="apple-tab-span"/>
-    <w:basedOn w:val="DefaultParagraphFont"/>
+    <w:basedOn w:val="Tipodeletrapredefinidodopargrafo"/>
     <w:rsid w:val="00BE2ACF"/>
   </w:style>
 </w:styles>

</xml_diff>